<commit_message>
Added resource ceiling and system ceiling variables. Added code for OSSched. Added code for OSMutexPost. Note an error has NOT been fixed. When attempting to build there will be an error for the RBTree file.
</commit_message>
<xml_diff>
--- a/ce4053/Reports and Presentations/Phase 2/Notes.docx
+++ b/ce4053/Reports and Presentations/Phase 2/Notes.docx
@@ -19,15 +19,7 @@
         </w:numPr>
       </w:pPr>
       <w:r>
-        <w:t xml:space="preserve">System Ceiling variable – </w:t>
-      </w:r>
-      <w:proofErr w:type="spellStart"/>
-      <w:r>
-        <w:t>systemCeiling</w:t>
-      </w:r>
-      <w:proofErr w:type="spellEnd"/>
-      <w:r>
-        <w:t>?</w:t>
+        <w:t>System Ceiling variable – systemCeiling?</w:t>
       </w:r>
     </w:p>
     <w:p>
@@ -39,13 +31,8 @@
         </w:numPr>
       </w:pPr>
       <w:r>
-        <w:t xml:space="preserve">Stack used to calculate </w:t>
-      </w:r>
-      <w:proofErr w:type="spellStart"/>
-      <w:r>
-        <w:t>systemCeiling</w:t>
-      </w:r>
-      <w:proofErr w:type="spellEnd"/>
+        <w:t>Stack used to calculate systemCeiling</w:t>
+      </w:r>
     </w:p>
     <w:p>
       <w:pPr>
@@ -69,221 +56,249 @@
       </w:pPr>
       <w:r>
         <w:t>Pop --&gt; post</w:t>
+      </w:r>
+    </w:p>
+    <w:p>
+      <w:pPr>
+        <w:pStyle w:val="ListParagraph"/>
+        <w:numPr>
+          <w:ilvl w:val="1"/>
+          <w:numId w:val="1"/>
+        </w:numPr>
+      </w:pPr>
+      <w:r>
+        <w:t>Pushing and popping mutex pointer</w:t>
+      </w:r>
+    </w:p>
+    <w:p>
+      <w:pPr>
+        <w:pStyle w:val="ListParagraph"/>
+        <w:numPr>
+          <w:ilvl w:val="0"/>
+          <w:numId w:val="1"/>
+        </w:numPr>
+      </w:pPr>
+      <w:r>
+        <w:t xml:space="preserve">Resource Ceiling </w:t>
+      </w:r>
+    </w:p>
+    <w:p>
+      <w:pPr>
+        <w:pStyle w:val="ListParagraph"/>
+        <w:numPr>
+          <w:ilvl w:val="1"/>
+          <w:numId w:val="1"/>
+        </w:numPr>
+      </w:pPr>
+      <w:r>
+        <w:t>Store as TCB pointer</w:t>
+      </w:r>
+    </w:p>
+    <w:p>
+      <w:pPr>
+        <w:pStyle w:val="ListParagraph"/>
+        <w:numPr>
+          <w:ilvl w:val="1"/>
+          <w:numId w:val="1"/>
+        </w:numPr>
+      </w:pPr>
+      <w:r>
+        <w:t>Store inside mutex object</w:t>
+      </w:r>
+    </w:p>
+    <w:p>
+      <w:pPr>
+        <w:pStyle w:val="ListParagraph"/>
+        <w:numPr>
+          <w:ilvl w:val="0"/>
+          <w:numId w:val="1"/>
+        </w:numPr>
+      </w:pPr>
+      <w:r>
+        <w:t>Mutex pend</w:t>
+      </w:r>
+    </w:p>
+    <w:p>
+      <w:pPr>
+        <w:pStyle w:val="ListParagraph"/>
+        <w:numPr>
+          <w:ilvl w:val="1"/>
+          <w:numId w:val="1"/>
+        </w:numPr>
+      </w:pPr>
+      <w:r>
+        <w:t>Update system ceiling</w:t>
+      </w:r>
+    </w:p>
+    <w:p>
+      <w:pPr>
+        <w:pStyle w:val="ListParagraph"/>
+        <w:numPr>
+          <w:ilvl w:val="0"/>
+          <w:numId w:val="1"/>
+        </w:numPr>
+      </w:pPr>
+      <w:r>
+        <w:t>Mutex post</w:t>
+      </w:r>
+    </w:p>
+    <w:p>
+      <w:pPr>
+        <w:pStyle w:val="ListParagraph"/>
+        <w:numPr>
+          <w:ilvl w:val="1"/>
+          <w:numId w:val="1"/>
+        </w:numPr>
+      </w:pPr>
+      <w:r>
+        <w:t>Update system ceiling</w:t>
+      </w:r>
+    </w:p>
+    <w:p>
+      <w:pPr>
+        <w:pStyle w:val="ListParagraph"/>
+        <w:numPr>
+          <w:ilvl w:val="1"/>
+          <w:numId w:val="1"/>
+        </w:numPr>
+      </w:pPr>
+      <w:r>
+        <w:t>Unblock task</w:t>
+      </w:r>
+      <w:r>
+        <w:t>s</w:t>
+      </w:r>
+      <w:r>
+        <w:t xml:space="preserve"> from RB Tree </w:t>
+      </w:r>
+      <w:r>
+        <w:t>that have</w:t>
+      </w:r>
+      <w:r>
+        <w:t xml:space="preserve"> </w:t>
+      </w:r>
+      <w:r>
+        <w:t>higher</w:t>
+      </w:r>
+      <w:r>
+        <w:t xml:space="preserve"> priorities</w:t>
+      </w:r>
+      <w:r>
+        <w:t xml:space="preserve"> than</w:t>
+      </w:r>
+      <w:r>
+        <w:t xml:space="preserve"> the newly changed system ceiling.</w:t>
+      </w:r>
+    </w:p>
+    <w:p>
+      <w:pPr>
+        <w:pStyle w:val="ListParagraph"/>
+        <w:numPr>
+          <w:ilvl w:val="0"/>
+          <w:numId w:val="1"/>
+        </w:numPr>
+      </w:pPr>
+      <w:r>
+        <w:t>OSSched</w:t>
+      </w:r>
+    </w:p>
+    <w:p>
+      <w:pPr>
+        <w:pStyle w:val="ListParagraph"/>
+        <w:numPr>
+          <w:ilvl w:val="1"/>
+          <w:numId w:val="1"/>
+        </w:numPr>
+      </w:pPr>
+      <w:r>
+        <w:t>If a task that is NOT the current task wants to pre-empt, n</w:t>
+      </w:r>
+      <w:r>
+        <w:t xml:space="preserve">eed check </w:t>
+      </w:r>
+      <w:r>
+        <w:br/>
+      </w:r>
+      <w:r>
+        <w:t>deadline from EDF &lt; deadline (from system ceiling)</w:t>
+      </w:r>
+      <w:r>
+        <w:t xml:space="preserve"> </w:t>
+      </w:r>
+      <w:r>
+        <w:sym w:font="Wingdings" w:char="F0E0"/>
+      </w:r>
+      <w:r>
+        <w:t xml:space="preserve"> higher priority than system ceiling</w:t>
+      </w:r>
+    </w:p>
+    <w:p>
+      <w:pPr>
+        <w:pStyle w:val="ListParagraph"/>
+        <w:numPr>
+          <w:ilvl w:val="2"/>
+          <w:numId w:val="1"/>
+        </w:numPr>
+      </w:pPr>
+      <w:r>
+        <w:t>If fail check,</w:t>
+      </w:r>
+      <w:r>
+        <w:t xml:space="preserve"> remove task from ready list, add to RB tree. R</w:t>
+      </w:r>
+      <w:r>
+        <w:t>un EDF scheduler again for new task to run</w:t>
+      </w:r>
+      <w:r>
+        <w:t>; run the above check again</w:t>
+      </w:r>
+      <w:r>
+        <w:t>.</w:t>
+      </w:r>
+    </w:p>
+    <w:p>
+      <w:pPr>
+        <w:pStyle w:val="ListParagraph"/>
+        <w:numPr>
+          <w:ilvl w:val="1"/>
+          <w:numId w:val="1"/>
+        </w:numPr>
+      </w:pPr>
+      <w:r>
+        <w:t>If task picked by EDF is current task, resume current task</w:t>
+      </w:r>
+    </w:p>
+    <w:p/>
+    <w:p>
+      <w:r>
+        <w:t>To improve:</w:t>
+      </w:r>
+    </w:p>
+    <w:p>
+      <w:pPr>
+        <w:pStyle w:val="ListParagraph"/>
+        <w:numPr>
+          <w:ilvl w:val="0"/>
+          <w:numId w:val="2"/>
+        </w:numPr>
+      </w:pPr>
+      <w:r>
+        <w:t>Use event flags for synchronous release</w:t>
+      </w:r>
+    </w:p>
+    <w:p>
+      <w:pPr>
+        <w:pStyle w:val="ListParagraph"/>
+        <w:numPr>
+          <w:ilvl w:val="0"/>
+          <w:numId w:val="2"/>
+        </w:numPr>
+      </w:pPr>
+      <w:r>
+        <w:t>Use memget for memory management</w:t>
       </w:r>
       <w:bookmarkStart w:id="0" w:name="_GoBack"/>
       <w:bookmarkEnd w:id="0"/>
-    </w:p>
-    <w:p>
-      <w:pPr>
-        <w:pStyle w:val="ListParagraph"/>
-        <w:numPr>
-          <w:ilvl w:val="1"/>
-          <w:numId w:val="1"/>
-        </w:numPr>
-      </w:pPr>
-      <w:r>
-        <w:t>Pushing and popping mutex pointer</w:t>
-      </w:r>
-    </w:p>
-    <w:p>
-      <w:pPr>
-        <w:pStyle w:val="ListParagraph"/>
-        <w:numPr>
-          <w:ilvl w:val="0"/>
-          <w:numId w:val="1"/>
-        </w:numPr>
-      </w:pPr>
-      <w:r>
-        <w:t xml:space="preserve">Resource Ceiling </w:t>
-      </w:r>
-    </w:p>
-    <w:p>
-      <w:pPr>
-        <w:pStyle w:val="ListParagraph"/>
-        <w:numPr>
-          <w:ilvl w:val="1"/>
-          <w:numId w:val="1"/>
-        </w:numPr>
-      </w:pPr>
-      <w:r>
-        <w:t>Store as TCB pointer</w:t>
-      </w:r>
-    </w:p>
-    <w:p>
-      <w:pPr>
-        <w:pStyle w:val="ListParagraph"/>
-        <w:numPr>
-          <w:ilvl w:val="1"/>
-          <w:numId w:val="1"/>
-        </w:numPr>
-      </w:pPr>
-      <w:r>
-        <w:t>Store inside mutex object</w:t>
-      </w:r>
-    </w:p>
-    <w:p>
-      <w:pPr>
-        <w:pStyle w:val="ListParagraph"/>
-        <w:numPr>
-          <w:ilvl w:val="0"/>
-          <w:numId w:val="1"/>
-        </w:numPr>
-      </w:pPr>
-      <w:r>
-        <w:t>Mutex pend</w:t>
-      </w:r>
-    </w:p>
-    <w:p>
-      <w:pPr>
-        <w:pStyle w:val="ListParagraph"/>
-        <w:numPr>
-          <w:ilvl w:val="1"/>
-          <w:numId w:val="1"/>
-        </w:numPr>
-      </w:pPr>
-      <w:r>
-        <w:t>Update system ceiling</w:t>
-      </w:r>
-    </w:p>
-    <w:p>
-      <w:pPr>
-        <w:pStyle w:val="ListParagraph"/>
-        <w:numPr>
-          <w:ilvl w:val="0"/>
-          <w:numId w:val="1"/>
-        </w:numPr>
-      </w:pPr>
-      <w:r>
-        <w:t>Mutex post</w:t>
-      </w:r>
-    </w:p>
-    <w:p>
-      <w:pPr>
-        <w:pStyle w:val="ListParagraph"/>
-        <w:numPr>
-          <w:ilvl w:val="1"/>
-          <w:numId w:val="1"/>
-        </w:numPr>
-      </w:pPr>
-      <w:r>
-        <w:t>Update system ceiling</w:t>
-      </w:r>
-    </w:p>
-    <w:p>
-      <w:pPr>
-        <w:pStyle w:val="ListParagraph"/>
-        <w:numPr>
-          <w:ilvl w:val="1"/>
-          <w:numId w:val="1"/>
-        </w:numPr>
-      </w:pPr>
-      <w:r>
-        <w:t>Unblock task</w:t>
-      </w:r>
-      <w:r>
-        <w:t>s</w:t>
-      </w:r>
-      <w:r>
-        <w:t xml:space="preserve"> from RB Tree </w:t>
-      </w:r>
-      <w:r>
-        <w:t>that have</w:t>
-      </w:r>
-      <w:r>
-        <w:t xml:space="preserve"> </w:t>
-      </w:r>
-      <w:r>
-        <w:t>higher</w:t>
-      </w:r>
-      <w:r>
-        <w:t xml:space="preserve"> priorities</w:t>
-      </w:r>
-      <w:r>
-        <w:t xml:space="preserve"> than</w:t>
-      </w:r>
-      <w:r>
-        <w:t xml:space="preserve"> the newly changed system ceiling.</w:t>
-      </w:r>
-    </w:p>
-    <w:p>
-      <w:pPr>
-        <w:pStyle w:val="ListParagraph"/>
-        <w:numPr>
-          <w:ilvl w:val="0"/>
-          <w:numId w:val="1"/>
-        </w:numPr>
-      </w:pPr>
-      <w:proofErr w:type="spellStart"/>
-      <w:r>
-        <w:t>OSSched</w:t>
-      </w:r>
-      <w:proofErr w:type="spellEnd"/>
-    </w:p>
-    <w:p>
-      <w:pPr>
-        <w:pStyle w:val="ListParagraph"/>
-        <w:numPr>
-          <w:ilvl w:val="1"/>
-          <w:numId w:val="1"/>
-        </w:numPr>
-      </w:pPr>
-      <w:r>
-        <w:t>If a task that is NOT the current task wants to pre-empt, n</w:t>
-      </w:r>
-      <w:r>
-        <w:t xml:space="preserve">eed check </w:t>
-      </w:r>
-      <w:r>
-        <w:br/>
-      </w:r>
-      <w:r>
-        <w:t>deadline from EDF &lt; deadline (from system ceiling)</w:t>
-      </w:r>
-      <w:r>
-        <w:t xml:space="preserve"> </w:t>
-      </w:r>
-      <w:r>
-        <w:sym w:font="Wingdings" w:char="F0E0"/>
-      </w:r>
-      <w:r>
-        <w:t xml:space="preserve"> higher priority than system ceiling</w:t>
-      </w:r>
-    </w:p>
-    <w:p>
-      <w:pPr>
-        <w:pStyle w:val="ListParagraph"/>
-        <w:numPr>
-          <w:ilvl w:val="2"/>
-          <w:numId w:val="1"/>
-        </w:numPr>
-      </w:pPr>
-      <w:r>
-        <w:t>If fail check,</w:t>
-      </w:r>
-      <w:r>
-        <w:t xml:space="preserve"> remove task from ready list, add to RB tree. R</w:t>
-      </w:r>
-      <w:r>
-        <w:t>un EDF scheduler again for new task to run</w:t>
-      </w:r>
-      <w:r>
-        <w:t>; run the above check again</w:t>
-      </w:r>
-      <w:r>
-        <w:t>.</w:t>
-      </w:r>
-    </w:p>
-    <w:p>
-      <w:pPr>
-        <w:pStyle w:val="ListParagraph"/>
-        <w:numPr>
-          <w:ilvl w:val="1"/>
-          <w:numId w:val="1"/>
-        </w:numPr>
-      </w:pPr>
-      <w:r>
-        <w:t>If task picked by EDF is current task, resume current task</w:t>
-      </w:r>
     </w:p>
     <w:sectPr>
       <w:pgSz w:w="12240" w:h="15840"/>
@@ -298,6 +313,119 @@
 <file path=word/numbering.xml><?xml version="1.0" encoding="utf-8"?>
 <w:numbering xmlns:wpc="http://schemas.microsoft.com/office/word/2010/wordprocessingCanvas" xmlns:cx="http://schemas.microsoft.com/office/drawing/2014/chartex" xmlns:cx1="http://schemas.microsoft.com/office/drawing/2015/9/8/chartex" xmlns:cx2="http://schemas.microsoft.com/office/drawing/2015/10/21/chartex" xmlns:cx3="http://schemas.microsoft.com/office/drawing/2016/5/9/chartex" xmlns:cx4="http://schemas.microsoft.com/office/drawing/2016/5/10/chartex" xmlns:cx5="http://schemas.microsoft.com/office/drawing/2016/5/11/chartex" xmlns:cx6="http://schemas.microsoft.com/office/drawing/2016/5/12/chartex" xmlns:cx7="http://schemas.microsoft.com/office/drawing/2016/5/13/chartex" xmlns:cx8="http://schemas.microsoft.com/office/drawing/2016/5/14/chartex" xmlns:mc="http://schemas.openxmlformats.org/markup-compatibility/2006" xmlns:aink="http://schemas.microsoft.com/office/drawing/2016/ink" xmlns:am3d="http://schemas.microsoft.com/office/drawing/2017/model3d" xmlns:o="urn:schemas-microsoft-com:office:office" xmlns:r="http://schemas.openxmlformats.org/officeDocument/2006/relationships" xmlns:m="http://schemas.openxmlformats.org/officeDocument/2006/math" xmlns:v="urn:schemas-microsoft-com:vml" xmlns:wp14="http://schemas.microsoft.com/office/word/2010/wordprocessingDrawing" xmlns:wp="http://schemas.openxmlformats.org/drawingml/2006/wordprocessingDrawing" xmlns:w10="urn:schemas-microsoft-com:office:word" xmlns:w="http://schemas.openxmlformats.org/wordprocessingml/2006/main" xmlns:w14="http://schemas.microsoft.com/office/word/2010/wordml" xmlns:w15="http://schemas.microsoft.com/office/word/2012/wordml" xmlns:w16cid="http://schemas.microsoft.com/office/word/2016/wordml/cid" xmlns:w16se="http://schemas.microsoft.com/office/word/2015/wordml/symex" xmlns:wpg="http://schemas.microsoft.com/office/word/2010/wordprocessingGroup" xmlns:wpi="http://schemas.microsoft.com/office/word/2010/wordprocessingInk" xmlns:wne="http://schemas.microsoft.com/office/word/2006/wordml" xmlns:wps="http://schemas.microsoft.com/office/word/2010/wordprocessingShape" mc:Ignorable="w14 w15 w16se w16cid wp14">
   <w:abstractNum w:abstractNumId="0" w15:restartNumberingAfterBreak="0">
+    <w:nsid w:val="2F2E27A2"/>
+    <w:multiLevelType w:val="hybridMultilevel"/>
+    <w:tmpl w:val="79E49F72"/>
+    <w:lvl w:ilvl="0" w:tplc="04090001">
+      <w:start w:val="1"/>
+      <w:numFmt w:val="bullet"/>
+      <w:lvlText w:val=""/>
+      <w:lvlJc w:val="left"/>
+      <w:pPr>
+        <w:ind w:left="720" w:hanging="360"/>
+      </w:pPr>
+      <w:rPr>
+        <w:rFonts w:ascii="Symbol" w:hAnsi="Symbol" w:hint="default"/>
+      </w:rPr>
+    </w:lvl>
+    <w:lvl w:ilvl="1" w:tplc="04090003" w:tentative="1">
+      <w:start w:val="1"/>
+      <w:numFmt w:val="bullet"/>
+      <w:lvlText w:val="o"/>
+      <w:lvlJc w:val="left"/>
+      <w:pPr>
+        <w:ind w:left="1440" w:hanging="360"/>
+      </w:pPr>
+      <w:rPr>
+        <w:rFonts w:ascii="Courier New" w:hAnsi="Courier New" w:cs="Courier New" w:hint="default"/>
+      </w:rPr>
+    </w:lvl>
+    <w:lvl w:ilvl="2" w:tplc="04090005" w:tentative="1">
+      <w:start w:val="1"/>
+      <w:numFmt w:val="bullet"/>
+      <w:lvlText w:val=""/>
+      <w:lvlJc w:val="left"/>
+      <w:pPr>
+        <w:ind w:left="2160" w:hanging="360"/>
+      </w:pPr>
+      <w:rPr>
+        <w:rFonts w:ascii="Wingdings" w:hAnsi="Wingdings" w:hint="default"/>
+      </w:rPr>
+    </w:lvl>
+    <w:lvl w:ilvl="3" w:tplc="04090001" w:tentative="1">
+      <w:start w:val="1"/>
+      <w:numFmt w:val="bullet"/>
+      <w:lvlText w:val=""/>
+      <w:lvlJc w:val="left"/>
+      <w:pPr>
+        <w:ind w:left="2880" w:hanging="360"/>
+      </w:pPr>
+      <w:rPr>
+        <w:rFonts w:ascii="Symbol" w:hAnsi="Symbol" w:hint="default"/>
+      </w:rPr>
+    </w:lvl>
+    <w:lvl w:ilvl="4" w:tplc="04090003" w:tentative="1">
+      <w:start w:val="1"/>
+      <w:numFmt w:val="bullet"/>
+      <w:lvlText w:val="o"/>
+      <w:lvlJc w:val="left"/>
+      <w:pPr>
+        <w:ind w:left="3600" w:hanging="360"/>
+      </w:pPr>
+      <w:rPr>
+        <w:rFonts w:ascii="Courier New" w:hAnsi="Courier New" w:cs="Courier New" w:hint="default"/>
+      </w:rPr>
+    </w:lvl>
+    <w:lvl w:ilvl="5" w:tplc="04090005" w:tentative="1">
+      <w:start w:val="1"/>
+      <w:numFmt w:val="bullet"/>
+      <w:lvlText w:val=""/>
+      <w:lvlJc w:val="left"/>
+      <w:pPr>
+        <w:ind w:left="4320" w:hanging="360"/>
+      </w:pPr>
+      <w:rPr>
+        <w:rFonts w:ascii="Wingdings" w:hAnsi="Wingdings" w:hint="default"/>
+      </w:rPr>
+    </w:lvl>
+    <w:lvl w:ilvl="6" w:tplc="04090001" w:tentative="1">
+      <w:start w:val="1"/>
+      <w:numFmt w:val="bullet"/>
+      <w:lvlText w:val=""/>
+      <w:lvlJc w:val="left"/>
+      <w:pPr>
+        <w:ind w:left="5040" w:hanging="360"/>
+      </w:pPr>
+      <w:rPr>
+        <w:rFonts w:ascii="Symbol" w:hAnsi="Symbol" w:hint="default"/>
+      </w:rPr>
+    </w:lvl>
+    <w:lvl w:ilvl="7" w:tplc="04090003" w:tentative="1">
+      <w:start w:val="1"/>
+      <w:numFmt w:val="bullet"/>
+      <w:lvlText w:val="o"/>
+      <w:lvlJc w:val="left"/>
+      <w:pPr>
+        <w:ind w:left="5760" w:hanging="360"/>
+      </w:pPr>
+      <w:rPr>
+        <w:rFonts w:ascii="Courier New" w:hAnsi="Courier New" w:cs="Courier New" w:hint="default"/>
+      </w:rPr>
+    </w:lvl>
+    <w:lvl w:ilvl="8" w:tplc="04090005" w:tentative="1">
+      <w:start w:val="1"/>
+      <w:numFmt w:val="bullet"/>
+      <w:lvlText w:val=""/>
+      <w:lvlJc w:val="left"/>
+      <w:pPr>
+        <w:ind w:left="6480" w:hanging="360"/>
+      </w:pPr>
+      <w:rPr>
+        <w:rFonts w:ascii="Wingdings" w:hAnsi="Wingdings" w:hint="default"/>
+      </w:rPr>
+    </w:lvl>
+  </w:abstractNum>
+  <w:abstractNum w:abstractNumId="1" w15:restartNumberingAfterBreak="0">
     <w:nsid w:val="3FB95D5B"/>
     <w:multiLevelType w:val="hybridMultilevel"/>
     <w:tmpl w:val="56EE70B2"/>
@@ -387,6 +515,9 @@
     </w:lvl>
   </w:abstractNum>
   <w:num w:numId="1">
+    <w:abstractNumId w:val="1"/>
+  </w:num>
+  <w:num w:numId="2">
     <w:abstractNumId w:val="0"/>
   </w:num>
 </w:numbering>

</xml_diff>

<commit_message>
added find min deadline code, pop and pend both updates system ceiling. Corrected OSTickCtr check from 0 to 5, adding a flag named syncRelease.
</commit_message>
<xml_diff>
--- a/ce4053/Reports and Presentations/Phase 2/Notes.docx
+++ b/ce4053/Reports and Presentations/Phase 2/Notes.docx
@@ -7,6 +7,86 @@
         <w:pStyle w:val="Heading1"/>
       </w:pPr>
       <w:r>
+        <w:t>Definitions</w:t>
+      </w:r>
+    </w:p>
+    <w:p/>
+    <w:p>
+      <w:pPr>
+        <w:rPr>
+          <w:rFonts w:ascii="ArialMT" w:hAnsi="ArialMT"/>
+          <w:color w:val="000000"/>
+        </w:rPr>
+      </w:pPr>
+      <w:r>
+        <w:rPr>
+          <w:rStyle w:val="fontstyle01"/>
+        </w:rPr>
+        <w:t>Resource Ceiling</w:t>
+      </w:r>
+      <w:r>
+        <w:rPr>
+          <w:rStyle w:val="fontstyle01"/>
+          <w:color w:val="000000"/>
+        </w:rPr>
+        <w:t>: Highest preemption level among all tasks</w:t>
+      </w:r>
+      <w:r>
+        <w:rPr>
+          <w:rFonts w:ascii="ArialMT" w:hAnsi="ArialMT"/>
+          <w:color w:val="000000"/>
+        </w:rPr>
+        <w:t xml:space="preserve"> </w:t>
+      </w:r>
+      <w:r>
+        <w:rPr>
+          <w:rStyle w:val="fontstyle01"/>
+          <w:color w:val="000000"/>
+        </w:rPr>
+        <w:t>that can use the shared resource (statically defined)</w:t>
+      </w:r>
+      <w:r>
+        <w:rPr>
+          <w:rFonts w:ascii="ArialMT" w:hAnsi="ArialMT"/>
+          <w:color w:val="000000"/>
+        </w:rPr>
+        <w:br/>
+      </w:r>
+      <w:r>
+        <w:rPr>
+          <w:rStyle w:val="fontstyle01"/>
+        </w:rPr>
+        <w:t>System Ceiling</w:t>
+      </w:r>
+      <w:r>
+        <w:rPr>
+          <w:rStyle w:val="fontstyle01"/>
+          <w:color w:val="000000"/>
+        </w:rPr>
+        <w:t>: Largest resource ceiling among all</w:t>
+      </w:r>
+      <w:r>
+        <w:rPr>
+          <w:rFonts w:ascii="ArialMT" w:hAnsi="ArialMT"/>
+          <w:color w:val="000000"/>
+        </w:rPr>
+        <w:t xml:space="preserve"> </w:t>
+      </w:r>
+      <w:r>
+        <w:rPr>
+          <w:rStyle w:val="fontstyle01"/>
+          <w:color w:val="000000"/>
+        </w:rPr>
+        <w:t>currently locked shared resources (changes at runtime)</w:t>
+      </w:r>
+      <w:bookmarkStart w:id="0" w:name="_GoBack"/>
+      <w:bookmarkEnd w:id="0"/>
+    </w:p>
+    <w:p>
+      <w:pPr>
+        <w:pStyle w:val="Heading1"/>
+      </w:pPr>
+      <w:r>
         <w:t>Phase 2</w:t>
       </w:r>
     </w:p>
@@ -19,7 +99,15 @@
         </w:numPr>
       </w:pPr>
       <w:r>
-        <w:t>System Ceiling variable – systemCeiling?</w:t>
+        <w:t xml:space="preserve">System Ceiling variable – </w:t>
+      </w:r>
+      <w:proofErr w:type="spellStart"/>
+      <w:r>
+        <w:t>systemCeiling</w:t>
+      </w:r>
+      <w:proofErr w:type="spellEnd"/>
+      <w:r>
+        <w:t>?</w:t>
       </w:r>
     </w:p>
     <w:p>
@@ -31,7 +119,15 @@
         </w:numPr>
       </w:pPr>
       <w:r>
-        <w:t>Stack used to calculate systemCeiling</w:t>
+        <w:t xml:space="preserve">Stack used to calculate </w:t>
+      </w:r>
+      <w:proofErr w:type="spellStart"/>
+      <w:r>
+        <w:t>systemCeiling</w:t>
+      </w:r>
+      <w:proofErr w:type="spellEnd"/>
+      <w:r>
+        <w:t xml:space="preserve"> (highest of resource ceiling)</w:t>
       </w:r>
     </w:p>
     <w:p>
@@ -198,9 +294,11 @@
           <w:numId w:val="1"/>
         </w:numPr>
       </w:pPr>
+      <w:proofErr w:type="spellStart"/>
       <w:r>
         <w:t>OSSched</w:t>
       </w:r>
+      <w:proofErr w:type="spellEnd"/>
     </w:p>
     <w:p>
       <w:pPr>
@@ -295,10 +393,16 @@
         </w:numPr>
       </w:pPr>
       <w:r>
-        <w:t>Use memget for memory management</w:t>
-      </w:r>
-      <w:bookmarkStart w:id="0" w:name="_GoBack"/>
-      <w:bookmarkEnd w:id="0"/>
+        <w:t xml:space="preserve">Use </w:t>
+      </w:r>
+      <w:proofErr w:type="spellStart"/>
+      <w:r>
+        <w:t>memget</w:t>
+      </w:r>
+      <w:proofErr w:type="spellEnd"/>
+      <w:r>
+        <w:t xml:space="preserve"> for memory management</w:t>
+      </w:r>
     </w:p>
     <w:sectPr>
       <w:pgSz w:w="12240" w:h="15840"/>
@@ -993,6 +1097,21 @@
       <w:contextualSpacing/>
     </w:pPr>
   </w:style>
+  <w:style w:type="character" w:customStyle="1" w:styleId="fontstyle01">
+    <w:name w:val="fontstyle01"/>
+    <w:basedOn w:val="DefaultParagraphFont"/>
+    <w:rsid w:val="00B605A0"/>
+    <w:rPr>
+      <w:rFonts w:ascii="ArialMT" w:hAnsi="ArialMT" w:hint="default"/>
+      <w:b w:val="0"/>
+      <w:bCs w:val="0"/>
+      <w:i w:val="0"/>
+      <w:iCs w:val="0"/>
+      <w:color w:val="BC1919"/>
+      <w:sz w:val="22"/>
+      <w:szCs w:val="22"/>
+    </w:rPr>
+  </w:style>
 </w:styles>
 </file>
 

</xml_diff>

<commit_message>
supposed working stack and rbtree, but problematic with updating systemceiling when stack is empty (head is not really 0)
</commit_message>
<xml_diff>
--- a/ce4053/Reports and Presentations/Phase 2/Notes.docx
+++ b/ce4053/Reports and Presentations/Phase 2/Notes.docx
@@ -14,7 +14,7 @@
     <w:p>
       <w:pPr>
         <w:rPr>
-          <w:rFonts w:ascii="ArialMT" w:hAnsi="ArialMT"/>
+          <w:rFonts w:ascii="ArialMT" w:hAnsi="ArialMT" w:hint="eastAsia"/>
           <w:color w:val="000000"/>
         </w:rPr>
       </w:pPr>
@@ -79,15 +79,133 @@
         </w:rPr>
         <w:t>currently locked shared resources (changes at runtime)</w:t>
       </w:r>
+    </w:p>
+    <w:p>
+      <w:pPr>
+        <w:pStyle w:val="Heading1"/>
+      </w:pPr>
+      <w:r>
+        <w:t>Phase 2</w:t>
+      </w:r>
+    </w:p>
+    <w:p>
+      <w:pPr>
+        <w:pStyle w:val="ListParagraph"/>
+        <w:numPr>
+          <w:ilvl w:val="0"/>
+          <w:numId w:val="1"/>
+        </w:numPr>
+      </w:pPr>
+      <w:r>
+        <w:t xml:space="preserve">System Ceiling– </w:t>
+      </w:r>
+      <w:r>
+        <w:t>OS_SYSTEM_CEILING</w:t>
+      </w:r>
+    </w:p>
+    <w:p>
+      <w:pPr>
+        <w:pStyle w:val="ListParagraph"/>
+        <w:numPr>
+          <w:ilvl w:val="1"/>
+          <w:numId w:val="1"/>
+        </w:numPr>
+      </w:pPr>
+      <w:r>
+        <w:t xml:space="preserve">Stack used </w:t>
+      </w:r>
+      <w:r>
+        <w:t>to store Resource Ceilings</w:t>
+      </w:r>
+    </w:p>
+    <w:p>
+      <w:pPr>
+        <w:pStyle w:val="ListParagraph"/>
+        <w:numPr>
+          <w:ilvl w:val="1"/>
+          <w:numId w:val="1"/>
+        </w:numPr>
+      </w:pPr>
+      <w:r>
+        <w:t>head</w:t>
+      </w:r>
       <w:bookmarkStart w:id="0" w:name="_GoBack"/>
       <w:bookmarkEnd w:id="0"/>
-    </w:p>
-    <w:p>
-      <w:pPr>
-        <w:pStyle w:val="Heading1"/>
-      </w:pPr>
-      <w:r>
-        <w:t>Phase 2</w:t>
+      <w:r>
+        <w:t>-&gt;data-&gt;</w:t>
+      </w:r>
+      <w:proofErr w:type="spellStart"/>
+      <w:r>
+        <w:t>Resource_Ceiling</w:t>
+      </w:r>
+      <w:proofErr w:type="spellEnd"/>
+      <w:r>
+        <w:t>-&gt;Deadline;</w:t>
+      </w:r>
+    </w:p>
+    <w:p>
+      <w:pPr>
+        <w:pStyle w:val="ListParagraph"/>
+        <w:numPr>
+          <w:ilvl w:val="2"/>
+          <w:numId w:val="1"/>
+        </w:numPr>
+      </w:pPr>
+      <w:r>
+        <w:t>Find minimum deadline function</w:t>
+      </w:r>
+    </w:p>
+    <w:p>
+      <w:pPr>
+        <w:pStyle w:val="ListParagraph"/>
+        <w:numPr>
+          <w:ilvl w:val="3"/>
+          <w:numId w:val="1"/>
+        </w:numPr>
+      </w:pPr>
+      <w:r>
+        <w:t xml:space="preserve">Min deadline = highest preemption </w:t>
+      </w:r>
+      <w:proofErr w:type="spellStart"/>
+      <w:r>
+        <w:t>leve</w:t>
+      </w:r>
+      <w:proofErr w:type="spellEnd"/>
+    </w:p>
+    <w:p>
+      <w:pPr>
+        <w:pStyle w:val="ListParagraph"/>
+        <w:numPr>
+          <w:ilvl w:val="1"/>
+          <w:numId w:val="1"/>
+        </w:numPr>
+      </w:pPr>
+      <w:r>
+        <w:t>Pushing and popping mutex pointer</w:t>
+      </w:r>
+    </w:p>
+    <w:p>
+      <w:pPr>
+        <w:pStyle w:val="ListParagraph"/>
+        <w:numPr>
+          <w:ilvl w:val="2"/>
+          <w:numId w:val="1"/>
+        </w:numPr>
+      </w:pPr>
+      <w:r>
+        <w:t>Push --&gt; pend</w:t>
+      </w:r>
+    </w:p>
+    <w:p>
+      <w:pPr>
+        <w:pStyle w:val="ListParagraph"/>
+        <w:numPr>
+          <w:ilvl w:val="2"/>
+          <w:numId w:val="1"/>
+        </w:numPr>
+      </w:pPr>
+      <w:r>
+        <w:t>Pop --&gt; post</w:t>
       </w:r>
     </w:p>
     <w:p>
@@ -99,15 +217,13 @@
         </w:numPr>
       </w:pPr>
       <w:r>
-        <w:t xml:space="preserve">System Ceiling variable – </w:t>
-      </w:r>
-      <w:proofErr w:type="spellStart"/>
-      <w:r>
-        <w:t>systemCeiling</w:t>
-      </w:r>
-      <w:proofErr w:type="spellEnd"/>
-      <w:r>
-        <w:t>?</w:t>
+        <w:t xml:space="preserve">Resource Ceiling </w:t>
+      </w:r>
+      <w:r>
+        <w:sym w:font="Wingdings" w:char="F0E0"/>
+      </w:r>
+      <w:r>
+        <w:t xml:space="preserve"> highest preemption level among all task that can use shared resource</w:t>
       </w:r>
     </w:p>
     <w:p>
@@ -119,39 +235,7 @@
         </w:numPr>
       </w:pPr>
       <w:r>
-        <w:t xml:space="preserve">Stack used to calculate </w:t>
-      </w:r>
-      <w:proofErr w:type="spellStart"/>
-      <w:r>
-        <w:t>systemCeiling</w:t>
-      </w:r>
-      <w:proofErr w:type="spellEnd"/>
-      <w:r>
-        <w:t xml:space="preserve"> (highest of resource ceiling)</w:t>
-      </w:r>
-    </w:p>
-    <w:p>
-      <w:pPr>
-        <w:pStyle w:val="ListParagraph"/>
-        <w:numPr>
-          <w:ilvl w:val="2"/>
-          <w:numId w:val="1"/>
-        </w:numPr>
-      </w:pPr>
-      <w:r>
-        <w:t>Push --&gt; pend</w:t>
-      </w:r>
-    </w:p>
-    <w:p>
-      <w:pPr>
-        <w:pStyle w:val="ListParagraph"/>
-        <w:numPr>
-          <w:ilvl w:val="2"/>
-          <w:numId w:val="1"/>
-        </w:numPr>
-      </w:pPr>
-      <w:r>
-        <w:t>Pop --&gt; post</w:t>
+        <w:t>T1 is the resource ceiling for all mutexes</w:t>
       </w:r>
     </w:p>
     <w:p>
@@ -163,19 +247,22 @@
         </w:numPr>
       </w:pPr>
       <w:r>
-        <w:t>Pushing and popping mutex pointer</w:t>
-      </w:r>
-    </w:p>
-    <w:p>
-      <w:pPr>
-        <w:pStyle w:val="ListParagraph"/>
-        <w:numPr>
-          <w:ilvl w:val="0"/>
-          <w:numId w:val="1"/>
-        </w:numPr>
-      </w:pPr>
-      <w:r>
-        <w:t xml:space="preserve">Resource Ceiling </w:t>
+        <w:t>Periods: T1 = 3, T2 = 4, T3 = 5.</w:t>
+      </w:r>
+    </w:p>
+    <w:p>
+      <w:pPr>
+        <w:pStyle w:val="ListParagraph"/>
+        <w:numPr>
+          <w:ilvl w:val="1"/>
+          <w:numId w:val="1"/>
+        </w:numPr>
+      </w:pPr>
+      <w:r>
+        <w:t>Period</w:t>
+      </w:r>
+      <w:r>
+        <w:t xml:space="preserve"> implicitly the deadline also</w:t>
       </w:r>
     </w:p>
     <w:p>
@@ -563,7 +650,7 @@
         <w:ind w:left="2160" w:hanging="180"/>
       </w:pPr>
     </w:lvl>
-    <w:lvl w:ilvl="3" w:tplc="0409000F" w:tentative="1">
+    <w:lvl w:ilvl="3" w:tplc="0409000F">
       <w:start w:val="1"/>
       <w:numFmt w:val="decimal"/>
       <w:lvlText w:val="%4."/>

</xml_diff>

<commit_message>
attempt to fix the cmp thing by removing it and manually compare (not sure correct) Had to change for rbtree_minimum as well cos it doesn't take into account null node taskthree actually runs but because of the way the code is written we never get to see it (do a debug to see the LED go off)
</commit_message>
<xml_diff>
--- a/ce4053/Reports and Presentations/Phase 2/Notes.docx
+++ b/ce4053/Reports and Presentations/Phase 2/Notes.docx
@@ -129,249 +129,264 @@
       <w:r>
         <w:t>head</w:t>
       </w:r>
+      <w:r>
+        <w:t>-&gt;data-&gt;</w:t>
+      </w:r>
+      <w:proofErr w:type="spellStart"/>
+      <w:r>
+        <w:t>Resource_Ceiling</w:t>
+      </w:r>
+      <w:proofErr w:type="spellEnd"/>
+      <w:r>
+        <w:t>-&gt;Deadline;</w:t>
+      </w:r>
+    </w:p>
+    <w:p>
+      <w:pPr>
+        <w:pStyle w:val="ListParagraph"/>
+        <w:numPr>
+          <w:ilvl w:val="2"/>
+          <w:numId w:val="1"/>
+        </w:numPr>
+      </w:pPr>
+      <w:r>
+        <w:t>Find minimum deadline function</w:t>
+      </w:r>
+    </w:p>
+    <w:p>
+      <w:pPr>
+        <w:pStyle w:val="ListParagraph"/>
+        <w:numPr>
+          <w:ilvl w:val="3"/>
+          <w:numId w:val="1"/>
+        </w:numPr>
+      </w:pPr>
+      <w:r>
+        <w:t xml:space="preserve">Min deadline = highest preemption </w:t>
+      </w:r>
+      <w:proofErr w:type="spellStart"/>
+      <w:r>
+        <w:t>leve</w:t>
+      </w:r>
+      <w:proofErr w:type="spellEnd"/>
+    </w:p>
+    <w:p>
+      <w:pPr>
+        <w:pStyle w:val="ListParagraph"/>
+        <w:numPr>
+          <w:ilvl w:val="1"/>
+          <w:numId w:val="1"/>
+        </w:numPr>
+      </w:pPr>
+      <w:r>
+        <w:t>Pushing and popping mutex pointer</w:t>
+      </w:r>
+    </w:p>
+    <w:p>
+      <w:pPr>
+        <w:pStyle w:val="ListParagraph"/>
+        <w:numPr>
+          <w:ilvl w:val="2"/>
+          <w:numId w:val="1"/>
+        </w:numPr>
+      </w:pPr>
+      <w:r>
+        <w:t>Push --&gt; pend</w:t>
+      </w:r>
+    </w:p>
+    <w:p>
+      <w:pPr>
+        <w:pStyle w:val="ListParagraph"/>
+        <w:numPr>
+          <w:ilvl w:val="2"/>
+          <w:numId w:val="1"/>
+        </w:numPr>
+      </w:pPr>
+      <w:r>
+        <w:t>Pop --&gt; post</w:t>
+      </w:r>
+    </w:p>
+    <w:p>
+      <w:pPr>
+        <w:pStyle w:val="ListParagraph"/>
+        <w:numPr>
+          <w:ilvl w:val="0"/>
+          <w:numId w:val="1"/>
+        </w:numPr>
+      </w:pPr>
+      <w:r>
+        <w:t xml:space="preserve">Resource Ceiling </w:t>
+      </w:r>
+      <w:r>
+        <w:sym w:font="Wingdings" w:char="F0E0"/>
+      </w:r>
+      <w:r>
+        <w:t xml:space="preserve"> highest preemption level among all task that can use shared resource</w:t>
+      </w:r>
+    </w:p>
+    <w:p>
+      <w:pPr>
+        <w:pStyle w:val="ListParagraph"/>
+        <w:numPr>
+          <w:ilvl w:val="1"/>
+          <w:numId w:val="1"/>
+        </w:numPr>
+      </w:pPr>
+      <w:r>
+        <w:t>T1 is the resource ceiling for all mutexes</w:t>
+      </w:r>
+    </w:p>
+    <w:p>
+      <w:pPr>
+        <w:pStyle w:val="ListParagraph"/>
+        <w:numPr>
+          <w:ilvl w:val="1"/>
+          <w:numId w:val="1"/>
+        </w:numPr>
+      </w:pPr>
+      <w:r>
+        <w:t>Periods: T1 = 3, T2 = 4, T3 = 5.</w:t>
+      </w:r>
+    </w:p>
+    <w:p>
+      <w:pPr>
+        <w:pStyle w:val="ListParagraph"/>
+        <w:numPr>
+          <w:ilvl w:val="1"/>
+          <w:numId w:val="1"/>
+        </w:numPr>
+      </w:pPr>
+      <w:r>
+        <w:t>Period</w:t>
+      </w:r>
+      <w:r>
+        <w:t xml:space="preserve"> implicitly the deadline also</w:t>
+      </w:r>
+    </w:p>
+    <w:p>
+      <w:pPr>
+        <w:pStyle w:val="ListParagraph"/>
+        <w:numPr>
+          <w:ilvl w:val="1"/>
+          <w:numId w:val="1"/>
+        </w:numPr>
+      </w:pPr>
+      <w:r>
+        <w:t>Store as TCB pointer</w:t>
+      </w:r>
+    </w:p>
+    <w:p>
+      <w:pPr>
+        <w:pStyle w:val="ListParagraph"/>
+        <w:numPr>
+          <w:ilvl w:val="1"/>
+          <w:numId w:val="1"/>
+        </w:numPr>
+      </w:pPr>
+      <w:r>
+        <w:t>Store inside mutex object</w:t>
+      </w:r>
+    </w:p>
+    <w:p>
+      <w:pPr>
+        <w:pStyle w:val="ListParagraph"/>
+        <w:numPr>
+          <w:ilvl w:val="0"/>
+          <w:numId w:val="1"/>
+        </w:numPr>
+      </w:pPr>
+      <w:r>
+        <w:t>Mutex pend</w:t>
+      </w:r>
+    </w:p>
+    <w:p>
+      <w:pPr>
+        <w:pStyle w:val="ListParagraph"/>
+        <w:numPr>
+          <w:ilvl w:val="1"/>
+          <w:numId w:val="1"/>
+        </w:numPr>
+      </w:pPr>
+      <w:r>
+        <w:t>Update system ceiling</w:t>
+      </w:r>
+    </w:p>
+    <w:p>
+      <w:pPr>
+        <w:pStyle w:val="ListParagraph"/>
+        <w:numPr>
+          <w:ilvl w:val="0"/>
+          <w:numId w:val="1"/>
+        </w:numPr>
+      </w:pPr>
+      <w:r>
+        <w:t>Mutex post</w:t>
+      </w:r>
+    </w:p>
+    <w:p>
+      <w:pPr>
+        <w:pStyle w:val="ListParagraph"/>
+        <w:numPr>
+          <w:ilvl w:val="1"/>
+          <w:numId w:val="1"/>
+        </w:numPr>
+      </w:pPr>
+      <w:r>
+        <w:t>Update system ceiling</w:t>
+      </w:r>
+    </w:p>
+    <w:p>
+      <w:pPr>
+        <w:pStyle w:val="ListParagraph"/>
+        <w:numPr>
+          <w:ilvl w:val="1"/>
+          <w:numId w:val="1"/>
+        </w:numPr>
+      </w:pPr>
+      <w:r>
+        <w:t>Unblock task</w:t>
+      </w:r>
+      <w:r>
+        <w:t>s</w:t>
+      </w:r>
+      <w:r>
+        <w:t xml:space="preserve"> from RB Tree </w:t>
+      </w:r>
+      <w:r>
+        <w:t>that have</w:t>
+      </w:r>
+      <w:r>
+        <w:t xml:space="preserve"> </w:t>
+      </w:r>
+      <w:r>
+        <w:t>higher</w:t>
+      </w:r>
+      <w:r>
+        <w:t xml:space="preserve"> </w:t>
+      </w:r>
+      <w:r>
+        <w:t>preemption (lower deadline)</w:t>
+      </w:r>
+      <w:r>
+        <w:t xml:space="preserve"> than</w:t>
+      </w:r>
+      <w:r>
+        <w:t xml:space="preserve"> the newly changed system ceiling.</w:t>
+      </w:r>
+    </w:p>
+    <w:p>
+      <w:pPr>
+        <w:pStyle w:val="ListParagraph"/>
+        <w:numPr>
+          <w:ilvl w:val="2"/>
+          <w:numId w:val="1"/>
+        </w:numPr>
+      </w:pPr>
+      <w:r>
+        <w:t xml:space="preserve">If not we risk the blocked tasks never being able to run </w:t>
+      </w:r>
       <w:bookmarkStart w:id="0" w:name="_GoBack"/>
       <w:bookmarkEnd w:id="0"/>
-      <w:r>
-        <w:t>-&gt;data-&gt;</w:t>
-      </w:r>
-      <w:proofErr w:type="spellStart"/>
-      <w:r>
-        <w:t>Resource_Ceiling</w:t>
-      </w:r>
-      <w:proofErr w:type="spellEnd"/>
-      <w:r>
-        <w:t>-&gt;Deadline;</w:t>
-      </w:r>
-    </w:p>
-    <w:p>
-      <w:pPr>
-        <w:pStyle w:val="ListParagraph"/>
-        <w:numPr>
-          <w:ilvl w:val="2"/>
-          <w:numId w:val="1"/>
-        </w:numPr>
-      </w:pPr>
-      <w:r>
-        <w:t>Find minimum deadline function</w:t>
-      </w:r>
-    </w:p>
-    <w:p>
-      <w:pPr>
-        <w:pStyle w:val="ListParagraph"/>
-        <w:numPr>
-          <w:ilvl w:val="3"/>
-          <w:numId w:val="1"/>
-        </w:numPr>
-      </w:pPr>
-      <w:r>
-        <w:t xml:space="preserve">Min deadline = highest preemption </w:t>
-      </w:r>
-      <w:proofErr w:type="spellStart"/>
-      <w:r>
-        <w:t>leve</w:t>
-      </w:r>
-      <w:proofErr w:type="spellEnd"/>
-    </w:p>
-    <w:p>
-      <w:pPr>
-        <w:pStyle w:val="ListParagraph"/>
-        <w:numPr>
-          <w:ilvl w:val="1"/>
-          <w:numId w:val="1"/>
-        </w:numPr>
-      </w:pPr>
-      <w:r>
-        <w:t>Pushing and popping mutex pointer</w:t>
-      </w:r>
-    </w:p>
-    <w:p>
-      <w:pPr>
-        <w:pStyle w:val="ListParagraph"/>
-        <w:numPr>
-          <w:ilvl w:val="2"/>
-          <w:numId w:val="1"/>
-        </w:numPr>
-      </w:pPr>
-      <w:r>
-        <w:t>Push --&gt; pend</w:t>
-      </w:r>
-    </w:p>
-    <w:p>
-      <w:pPr>
-        <w:pStyle w:val="ListParagraph"/>
-        <w:numPr>
-          <w:ilvl w:val="2"/>
-          <w:numId w:val="1"/>
-        </w:numPr>
-      </w:pPr>
-      <w:r>
-        <w:t>Pop --&gt; post</w:t>
-      </w:r>
-    </w:p>
-    <w:p>
-      <w:pPr>
-        <w:pStyle w:val="ListParagraph"/>
-        <w:numPr>
-          <w:ilvl w:val="0"/>
-          <w:numId w:val="1"/>
-        </w:numPr>
-      </w:pPr>
-      <w:r>
-        <w:t xml:space="preserve">Resource Ceiling </w:t>
-      </w:r>
-      <w:r>
-        <w:sym w:font="Wingdings" w:char="F0E0"/>
-      </w:r>
-      <w:r>
-        <w:t xml:space="preserve"> highest preemption level among all task that can use shared resource</w:t>
-      </w:r>
-    </w:p>
-    <w:p>
-      <w:pPr>
-        <w:pStyle w:val="ListParagraph"/>
-        <w:numPr>
-          <w:ilvl w:val="1"/>
-          <w:numId w:val="1"/>
-        </w:numPr>
-      </w:pPr>
-      <w:r>
-        <w:t>T1 is the resource ceiling for all mutexes</w:t>
-      </w:r>
-    </w:p>
-    <w:p>
-      <w:pPr>
-        <w:pStyle w:val="ListParagraph"/>
-        <w:numPr>
-          <w:ilvl w:val="1"/>
-          <w:numId w:val="1"/>
-        </w:numPr>
-      </w:pPr>
-      <w:r>
-        <w:t>Periods: T1 = 3, T2 = 4, T3 = 5.</w:t>
-      </w:r>
-    </w:p>
-    <w:p>
-      <w:pPr>
-        <w:pStyle w:val="ListParagraph"/>
-        <w:numPr>
-          <w:ilvl w:val="1"/>
-          <w:numId w:val="1"/>
-        </w:numPr>
-      </w:pPr>
-      <w:r>
-        <w:t>Period</w:t>
-      </w:r>
-      <w:r>
-        <w:t xml:space="preserve"> implicitly the deadline also</w:t>
-      </w:r>
-    </w:p>
-    <w:p>
-      <w:pPr>
-        <w:pStyle w:val="ListParagraph"/>
-        <w:numPr>
-          <w:ilvl w:val="1"/>
-          <w:numId w:val="1"/>
-        </w:numPr>
-      </w:pPr>
-      <w:r>
-        <w:t>Store as TCB pointer</w:t>
-      </w:r>
-    </w:p>
-    <w:p>
-      <w:pPr>
-        <w:pStyle w:val="ListParagraph"/>
-        <w:numPr>
-          <w:ilvl w:val="1"/>
-          <w:numId w:val="1"/>
-        </w:numPr>
-      </w:pPr>
-      <w:r>
-        <w:t>Store inside mutex object</w:t>
-      </w:r>
-    </w:p>
-    <w:p>
-      <w:pPr>
-        <w:pStyle w:val="ListParagraph"/>
-        <w:numPr>
-          <w:ilvl w:val="0"/>
-          <w:numId w:val="1"/>
-        </w:numPr>
-      </w:pPr>
-      <w:r>
-        <w:t>Mutex pend</w:t>
-      </w:r>
-    </w:p>
-    <w:p>
-      <w:pPr>
-        <w:pStyle w:val="ListParagraph"/>
-        <w:numPr>
-          <w:ilvl w:val="1"/>
-          <w:numId w:val="1"/>
-        </w:numPr>
-      </w:pPr>
-      <w:r>
-        <w:t>Update system ceiling</w:t>
-      </w:r>
-    </w:p>
-    <w:p>
-      <w:pPr>
-        <w:pStyle w:val="ListParagraph"/>
-        <w:numPr>
-          <w:ilvl w:val="0"/>
-          <w:numId w:val="1"/>
-        </w:numPr>
-      </w:pPr>
-      <w:r>
-        <w:t>Mutex post</w:t>
-      </w:r>
-    </w:p>
-    <w:p>
-      <w:pPr>
-        <w:pStyle w:val="ListParagraph"/>
-        <w:numPr>
-          <w:ilvl w:val="1"/>
-          <w:numId w:val="1"/>
-        </w:numPr>
-      </w:pPr>
-      <w:r>
-        <w:t>Update system ceiling</w:t>
-      </w:r>
-    </w:p>
-    <w:p>
-      <w:pPr>
-        <w:pStyle w:val="ListParagraph"/>
-        <w:numPr>
-          <w:ilvl w:val="1"/>
-          <w:numId w:val="1"/>
-        </w:numPr>
-      </w:pPr>
-      <w:r>
-        <w:t>Unblock task</w:t>
-      </w:r>
-      <w:r>
-        <w:t>s</w:t>
-      </w:r>
-      <w:r>
-        <w:t xml:space="preserve"> from RB Tree </w:t>
-      </w:r>
-      <w:r>
-        <w:t>that have</w:t>
-      </w:r>
-      <w:r>
-        <w:t xml:space="preserve"> </w:t>
-      </w:r>
-      <w:r>
-        <w:t>higher</w:t>
-      </w:r>
-      <w:r>
-        <w:t xml:space="preserve"> priorities</w:t>
-      </w:r>
-      <w:r>
-        <w:t xml:space="preserve"> than</w:t>
-      </w:r>
-      <w:r>
-        <w:t xml:space="preserve"> the newly changed system ceiling.</w:t>
-      </w:r>
     </w:p>
     <w:p>
       <w:pPr>

</xml_diff>

<commit_message>
tried a method to increase deadline by 1 tick if we detect same deadline as existing TCB in heap but problem after task3's rectaskdel
</commit_message>
<xml_diff>
--- a/ce4053/Reports and Presentations/Phase 2/Notes.docx
+++ b/ce4053/Reports and Presentations/Phase 2/Notes.docx
@@ -385,126 +385,517 @@
       <w:r>
         <w:t xml:space="preserve">If not we risk the blocked tasks never being able to run </w:t>
       </w:r>
+    </w:p>
+    <w:p>
+      <w:pPr>
+        <w:pStyle w:val="ListParagraph"/>
+        <w:numPr>
+          <w:ilvl w:val="0"/>
+          <w:numId w:val="1"/>
+        </w:numPr>
+      </w:pPr>
+      <w:proofErr w:type="spellStart"/>
+      <w:r>
+        <w:t>OSSched</w:t>
+      </w:r>
+      <w:proofErr w:type="spellEnd"/>
+    </w:p>
+    <w:p>
+      <w:pPr>
+        <w:pStyle w:val="ListParagraph"/>
+        <w:numPr>
+          <w:ilvl w:val="1"/>
+          <w:numId w:val="1"/>
+        </w:numPr>
+      </w:pPr>
+      <w:r>
+        <w:t>If a task that is NOT the current task wants to pre-empt, n</w:t>
+      </w:r>
+      <w:r>
+        <w:t xml:space="preserve">eed check </w:t>
+      </w:r>
+      <w:r>
+        <w:br/>
+      </w:r>
+      <w:r>
+        <w:t>deadline from EDF &lt; deadline (from system ceiling)</w:t>
+      </w:r>
+      <w:r>
+        <w:t xml:space="preserve"> </w:t>
+      </w:r>
+      <w:r>
+        <w:sym w:font="Wingdings" w:char="F0E0"/>
+      </w:r>
+      <w:r>
+        <w:t xml:space="preserve"> higher priority than system ceiling</w:t>
+      </w:r>
+    </w:p>
+    <w:p>
+      <w:pPr>
+        <w:pStyle w:val="ListParagraph"/>
+        <w:numPr>
+          <w:ilvl w:val="2"/>
+          <w:numId w:val="1"/>
+        </w:numPr>
+      </w:pPr>
+      <w:r>
+        <w:t>If fail check,</w:t>
+      </w:r>
+      <w:r>
+        <w:t xml:space="preserve"> remove task from ready list, add to RB tree. R</w:t>
+      </w:r>
+      <w:r>
+        <w:t>un EDF scheduler again for new task to run</w:t>
+      </w:r>
+      <w:r>
+        <w:t>; run the above check again</w:t>
+      </w:r>
+      <w:r>
+        <w:t>.</w:t>
+      </w:r>
+    </w:p>
+    <w:p>
+      <w:pPr>
+        <w:pStyle w:val="ListParagraph"/>
+        <w:numPr>
+          <w:ilvl w:val="1"/>
+          <w:numId w:val="1"/>
+        </w:numPr>
+      </w:pPr>
+      <w:r>
+        <w:t>If task picked by EDF is current task, resume current task</w:t>
+      </w:r>
+    </w:p>
+    <w:p/>
+    <w:p>
+      <w:r>
+        <w:t>To improve:</w:t>
+      </w:r>
+    </w:p>
+    <w:p>
+      <w:pPr>
+        <w:pStyle w:val="ListParagraph"/>
+        <w:numPr>
+          <w:ilvl w:val="0"/>
+          <w:numId w:val="2"/>
+        </w:numPr>
+      </w:pPr>
+      <w:r>
+        <w:t>Use event flags for synchronous release</w:t>
+      </w:r>
+    </w:p>
+    <w:p>
+      <w:pPr>
+        <w:pStyle w:val="ListParagraph"/>
+        <w:numPr>
+          <w:ilvl w:val="0"/>
+          <w:numId w:val="2"/>
+        </w:numPr>
+      </w:pPr>
+      <w:r>
+        <w:t xml:space="preserve">Use </w:t>
+      </w:r>
+      <w:proofErr w:type="spellStart"/>
+      <w:r>
+        <w:t>memget</w:t>
+      </w:r>
+      <w:proofErr w:type="spellEnd"/>
+      <w:r>
+        <w:t xml:space="preserve"> for memory management</w:t>
+      </w:r>
+    </w:p>
+    <w:p>
+      <w:r>
+        <w:br w:type="page"/>
+      </w:r>
+    </w:p>
+    <w:p>
+      <w:pPr>
+        <w:pStyle w:val="Heading1"/>
+      </w:pPr>
+      <w:r>
+        <w:lastRenderedPageBreak/>
+        <w:t>Flow of Events</w:t>
+      </w:r>
+    </w:p>
+    <w:p/>
+    <w:p>
+      <w:pPr>
+        <w:pStyle w:val="ListParagraph"/>
+        <w:numPr>
+          <w:ilvl w:val="0"/>
+          <w:numId w:val="4"/>
+        </w:numPr>
+      </w:pPr>
+      <w:proofErr w:type="spellStart"/>
+      <w:proofErr w:type="gramStart"/>
+      <w:r>
+        <w:t>OSRecTaskCreate</w:t>
+      </w:r>
+      <w:proofErr w:type="spellEnd"/>
+      <w:r>
+        <w:t>(</w:t>
+      </w:r>
+      <w:proofErr w:type="gramEnd"/>
+      <w:r>
+        <w:t xml:space="preserve">) </w:t>
+      </w:r>
+      <w:r>
+        <w:sym w:font="Wingdings" w:char="F0E0"/>
+      </w:r>
+      <w:r>
+        <w:t xml:space="preserve"> push all recursive tasks into heap</w:t>
+      </w:r>
+    </w:p>
+    <w:p>
+      <w:pPr>
+        <w:pStyle w:val="ListParagraph"/>
+        <w:numPr>
+          <w:ilvl w:val="0"/>
+          <w:numId w:val="4"/>
+        </w:numPr>
+      </w:pPr>
+      <w:r>
+        <w:t xml:space="preserve">Revive rec task </w:t>
+      </w:r>
+      <w:r>
+        <w:sym w:font="Wingdings" w:char="F0E0"/>
+      </w:r>
+      <w:r>
+        <w:t xml:space="preserve"> synchronous release of tasks into </w:t>
+      </w:r>
+      <w:proofErr w:type="spellStart"/>
+      <w:r>
+        <w:t>readylist</w:t>
+      </w:r>
+      <w:proofErr w:type="spellEnd"/>
+    </w:p>
+    <w:p>
+      <w:pPr>
+        <w:pStyle w:val="ListParagraph"/>
+        <w:numPr>
+          <w:ilvl w:val="1"/>
+          <w:numId w:val="4"/>
+        </w:numPr>
+      </w:pPr>
+      <w:r>
+        <w:t xml:space="preserve">Done by when tick counter = 5, iterate through heap then put in </w:t>
+      </w:r>
+      <w:proofErr w:type="spellStart"/>
+      <w:r>
+        <w:t>readylist</w:t>
+      </w:r>
+      <w:proofErr w:type="spellEnd"/>
+    </w:p>
+    <w:p>
+      <w:pPr>
+        <w:pStyle w:val="ListParagraph"/>
+        <w:numPr>
+          <w:ilvl w:val="1"/>
+          <w:numId w:val="4"/>
+        </w:numPr>
+      </w:pPr>
+      <w:r>
+        <w:t xml:space="preserve">We also insert them into </w:t>
+      </w:r>
+      <w:proofErr w:type="spellStart"/>
+      <w:r>
+        <w:t>avl</w:t>
+      </w:r>
+      <w:proofErr w:type="spellEnd"/>
+      <w:r>
+        <w:t xml:space="preserve"> tree</w:t>
+      </w:r>
+    </w:p>
+    <w:p>
+      <w:pPr>
+        <w:pStyle w:val="ListParagraph"/>
+        <w:numPr>
+          <w:ilvl w:val="2"/>
+          <w:numId w:val="4"/>
+        </w:numPr>
+      </w:pPr>
+      <w:r>
+        <w:t>Problem here as same deadline not inserted at all</w:t>
+      </w:r>
+    </w:p>
+    <w:p>
+      <w:pPr>
+        <w:pStyle w:val="ListParagraph"/>
+        <w:numPr>
+          <w:ilvl w:val="1"/>
+          <w:numId w:val="4"/>
+        </w:numPr>
+      </w:pPr>
+      <w:r>
+        <w:t xml:space="preserve">When </w:t>
+      </w:r>
+      <w:proofErr w:type="spellStart"/>
+      <w:r>
+        <w:t>OSSched</w:t>
+      </w:r>
+      <w:proofErr w:type="spellEnd"/>
+      <w:r>
+        <w:t xml:space="preserve"> called, </w:t>
+      </w:r>
+      <w:proofErr w:type="spellStart"/>
+      <w:r>
+        <w:t>readylist</w:t>
+      </w:r>
+      <w:proofErr w:type="spellEnd"/>
+      <w:r>
+        <w:t xml:space="preserve"> stuff will be used, then when task is called it will run </w:t>
+      </w:r>
+      <w:proofErr w:type="spellStart"/>
+      <w:r>
+        <w:t>rectaskdelete</w:t>
+      </w:r>
+      <w:proofErr w:type="spellEnd"/>
+      <w:r>
+        <w:t xml:space="preserve"> to delete the task and remove it from </w:t>
+      </w:r>
+      <w:proofErr w:type="spellStart"/>
+      <w:r>
+        <w:t>readylist</w:t>
+      </w:r>
+      <w:proofErr w:type="spellEnd"/>
+    </w:p>
+    <w:p>
+      <w:pPr>
+        <w:pStyle w:val="ListParagraph"/>
+        <w:numPr>
+          <w:ilvl w:val="0"/>
+          <w:numId w:val="4"/>
+        </w:numPr>
+      </w:pPr>
+      <w:r>
+        <w:t xml:space="preserve">When time’s up according to tick counter when compared to </w:t>
+      </w:r>
+      <w:proofErr w:type="gramStart"/>
+      <w:r>
+        <w:t>heap[</w:t>
+      </w:r>
+      <w:proofErr w:type="gramEnd"/>
+      <w:r>
+        <w:t>0] (always the lowest deadline)</w:t>
+      </w:r>
+    </w:p>
+    <w:p>
+      <w:pPr>
+        <w:pStyle w:val="ListParagraph"/>
+        <w:numPr>
+          <w:ilvl w:val="1"/>
+          <w:numId w:val="4"/>
+        </w:numPr>
+      </w:pPr>
+      <w:r>
+        <w:t xml:space="preserve">Initialize every </w:t>
+      </w:r>
+      <w:proofErr w:type="spellStart"/>
+      <w:r>
+        <w:t>p_tcb</w:t>
+      </w:r>
+      <w:proofErr w:type="spellEnd"/>
+      <w:r>
+        <w:t xml:space="preserve"> thing</w:t>
+      </w:r>
+    </w:p>
+    <w:p>
+      <w:pPr>
+        <w:pStyle w:val="ListParagraph"/>
+        <w:numPr>
+          <w:ilvl w:val="1"/>
+          <w:numId w:val="4"/>
+        </w:numPr>
+      </w:pPr>
+      <w:r>
+        <w:t>Update its new deadline for future use</w:t>
+      </w:r>
+    </w:p>
+    <w:p>
+      <w:pPr>
+        <w:pStyle w:val="ListParagraph"/>
+        <w:numPr>
+          <w:ilvl w:val="2"/>
+          <w:numId w:val="4"/>
+        </w:numPr>
+      </w:pPr>
+      <w:r>
+        <w:t>Then we need to pop and push new details into heap</w:t>
+      </w:r>
+    </w:p>
+    <w:p>
+      <w:pPr>
+        <w:pStyle w:val="ListParagraph"/>
+        <w:numPr>
+          <w:ilvl w:val="2"/>
+          <w:numId w:val="4"/>
+        </w:numPr>
+      </w:pPr>
+      <w:r>
+        <w:t xml:space="preserve">Same for </w:t>
+      </w:r>
+      <w:proofErr w:type="spellStart"/>
+      <w:r>
+        <w:t>avl</w:t>
+      </w:r>
+      <w:proofErr w:type="spellEnd"/>
+      <w:r>
+        <w:t xml:space="preserve"> tree</w:t>
+      </w:r>
+    </w:p>
+    <w:p>
+      <w:pPr>
+        <w:pStyle w:val="ListParagraph"/>
+        <w:numPr>
+          <w:ilvl w:val="3"/>
+          <w:numId w:val="4"/>
+        </w:numPr>
+      </w:pPr>
+      <w:r>
+        <w:t>Problem here too!</w:t>
+      </w:r>
+    </w:p>
+    <w:p>
+      <w:pPr>
+        <w:pStyle w:val="ListParagraph"/>
+        <w:numPr>
+          <w:ilvl w:val="2"/>
+          <w:numId w:val="4"/>
+        </w:numPr>
+      </w:pPr>
+      <w:r>
+        <w:t>Insert into ready list</w:t>
+      </w:r>
+    </w:p>
+    <w:p>
+      <w:pPr>
+        <w:pStyle w:val="ListParagraph"/>
+        <w:numPr>
+          <w:ilvl w:val="1"/>
+          <w:numId w:val="4"/>
+        </w:numPr>
+      </w:pPr>
+      <w:r>
+        <w:t xml:space="preserve">When </w:t>
+      </w:r>
+      <w:proofErr w:type="spellStart"/>
+      <w:r>
+        <w:t>OSSched</w:t>
+      </w:r>
+      <w:proofErr w:type="spellEnd"/>
+      <w:r>
+        <w:t xml:space="preserve"> runs, will call accordingly</w:t>
+      </w:r>
+    </w:p>
+    <w:p>
+      <w:pPr>
+        <w:pStyle w:val="ListParagraph"/>
+        <w:numPr>
+          <w:ilvl w:val="0"/>
+          <w:numId w:val="4"/>
+        </w:numPr>
+      </w:pPr>
+      <w:r>
+        <w:t xml:space="preserve">In </w:t>
+      </w:r>
+      <w:proofErr w:type="spellStart"/>
+      <w:r>
+        <w:t>OSSched</w:t>
+      </w:r>
+      <w:proofErr w:type="spellEnd"/>
+      <w:r>
+        <w:t xml:space="preserve">, we have </w:t>
+      </w:r>
+      <w:proofErr w:type="spellStart"/>
+      <w:r>
+        <w:t>rbtree</w:t>
+      </w:r>
+      <w:proofErr w:type="spellEnd"/>
+      <w:r>
+        <w:t xml:space="preserve"> to handle blocked tasks which is blocked when it does not satisfy SRP requirements</w:t>
+      </w:r>
+    </w:p>
+    <w:p>
+      <w:pPr>
+        <w:pStyle w:val="ListParagraph"/>
+        <w:numPr>
+          <w:ilvl w:val="1"/>
+          <w:numId w:val="4"/>
+        </w:numPr>
+      </w:pPr>
+      <w:r>
+        <w:t>Depends on mutex holding</w:t>
+      </w:r>
+    </w:p>
+    <w:p>
+      <w:pPr>
+        <w:pStyle w:val="ListParagraph"/>
+        <w:numPr>
+          <w:ilvl w:val="1"/>
+          <w:numId w:val="4"/>
+        </w:numPr>
+      </w:pPr>
+      <w:r>
+        <w:t xml:space="preserve">Problem in </w:t>
+      </w:r>
+      <w:proofErr w:type="spellStart"/>
+      <w:r>
+        <w:t>OSSched</w:t>
+      </w:r>
+      <w:proofErr w:type="spellEnd"/>
+      <w:r>
+        <w:t xml:space="preserve"> because we will check </w:t>
+      </w:r>
+      <w:proofErr w:type="spellStart"/>
+      <w:r>
+        <w:t>avl</w:t>
+      </w:r>
+      <w:proofErr w:type="spellEnd"/>
+      <w:r>
+        <w:t xml:space="preserve"> tree accordingly</w:t>
+      </w:r>
+    </w:p>
+    <w:p>
+      <w:pPr>
+        <w:pStyle w:val="ListParagraph"/>
+        <w:numPr>
+          <w:ilvl w:val="2"/>
+          <w:numId w:val="4"/>
+        </w:numPr>
+      </w:pPr>
+      <w:r>
+        <w:t xml:space="preserve">But when the task to run is in </w:t>
+      </w:r>
+      <w:proofErr w:type="spellStart"/>
+      <w:r>
+        <w:t>readylist</w:t>
+      </w:r>
+      <w:proofErr w:type="spellEnd"/>
+      <w:r>
+        <w:t>, but not here cos same deadline</w:t>
+      </w:r>
+    </w:p>
+    <w:p>
+      <w:pPr>
+        <w:pStyle w:val="ListParagraph"/>
+        <w:numPr>
+          <w:ilvl w:val="3"/>
+          <w:numId w:val="4"/>
+        </w:numPr>
+      </w:pPr>
+      <w:r>
+        <w:t>Problem!!!</w:t>
+      </w:r>
+    </w:p>
+    <w:p/>
+    <w:p/>
+    <w:p>
+      <w:r>
+        <w:t>Tried a method to increment deadline by 1, but problematic after task3 rectaskdel.</w:t>
+      </w:r>
       <w:bookmarkStart w:id="0" w:name="_GoBack"/>
       <w:bookmarkEnd w:id="0"/>
-    </w:p>
-    <w:p>
-      <w:pPr>
-        <w:pStyle w:val="ListParagraph"/>
-        <w:numPr>
-          <w:ilvl w:val="0"/>
-          <w:numId w:val="1"/>
-        </w:numPr>
-      </w:pPr>
-      <w:proofErr w:type="spellStart"/>
-      <w:r>
-        <w:t>OSSched</w:t>
-      </w:r>
-      <w:proofErr w:type="spellEnd"/>
-    </w:p>
-    <w:p>
-      <w:pPr>
-        <w:pStyle w:val="ListParagraph"/>
-        <w:numPr>
-          <w:ilvl w:val="1"/>
-          <w:numId w:val="1"/>
-        </w:numPr>
-      </w:pPr>
-      <w:r>
-        <w:t>If a task that is NOT the current task wants to pre-empt, n</w:t>
-      </w:r>
-      <w:r>
-        <w:t xml:space="preserve">eed check </w:t>
-      </w:r>
-      <w:r>
-        <w:br/>
-      </w:r>
-      <w:r>
-        <w:t>deadline from EDF &lt; deadline (from system ceiling)</w:t>
-      </w:r>
-      <w:r>
-        <w:t xml:space="preserve"> </w:t>
-      </w:r>
-      <w:r>
-        <w:sym w:font="Wingdings" w:char="F0E0"/>
-      </w:r>
-      <w:r>
-        <w:t xml:space="preserve"> higher priority than system ceiling</w:t>
-      </w:r>
-    </w:p>
-    <w:p>
-      <w:pPr>
-        <w:pStyle w:val="ListParagraph"/>
-        <w:numPr>
-          <w:ilvl w:val="2"/>
-          <w:numId w:val="1"/>
-        </w:numPr>
-      </w:pPr>
-      <w:r>
-        <w:t>If fail check,</w:t>
-      </w:r>
-      <w:r>
-        <w:t xml:space="preserve"> remove task from ready list, add to RB tree. R</w:t>
-      </w:r>
-      <w:r>
-        <w:t>un EDF scheduler again for new task to run</w:t>
-      </w:r>
-      <w:r>
-        <w:t>; run the above check again</w:t>
-      </w:r>
-      <w:r>
-        <w:t>.</w:t>
-      </w:r>
-    </w:p>
-    <w:p>
-      <w:pPr>
-        <w:pStyle w:val="ListParagraph"/>
-        <w:numPr>
-          <w:ilvl w:val="1"/>
-          <w:numId w:val="1"/>
-        </w:numPr>
-      </w:pPr>
-      <w:r>
-        <w:t>If task picked by EDF is current task, resume current task</w:t>
-      </w:r>
-    </w:p>
-    <w:p/>
-    <w:p>
-      <w:r>
-        <w:t>To improve:</w:t>
-      </w:r>
-    </w:p>
-    <w:p>
-      <w:pPr>
-        <w:pStyle w:val="ListParagraph"/>
-        <w:numPr>
-          <w:ilvl w:val="0"/>
-          <w:numId w:val="2"/>
-        </w:numPr>
-      </w:pPr>
-      <w:r>
-        <w:t>Use event flags for synchronous release</w:t>
-      </w:r>
-    </w:p>
-    <w:p>
-      <w:pPr>
-        <w:pStyle w:val="ListParagraph"/>
-        <w:numPr>
-          <w:ilvl w:val="0"/>
-          <w:numId w:val="2"/>
-        </w:numPr>
-      </w:pPr>
-      <w:r>
-        <w:t xml:space="preserve">Use </w:t>
-      </w:r>
-      <w:proofErr w:type="spellStart"/>
-      <w:r>
-        <w:t>memget</w:t>
-      </w:r>
-      <w:proofErr w:type="spellEnd"/>
-      <w:r>
-        <w:t xml:space="preserve"> for memory management</w:t>
-      </w:r>
     </w:p>
     <w:sectPr>
       <w:pgSz w:w="12240" w:h="15840"/>
@@ -519,6 +910,92 @@
 <file path=word/numbering.xml><?xml version="1.0" encoding="utf-8"?>
 <w:numbering xmlns:wpc="http://schemas.microsoft.com/office/word/2010/wordprocessingCanvas" xmlns:cx="http://schemas.microsoft.com/office/drawing/2014/chartex" xmlns:cx1="http://schemas.microsoft.com/office/drawing/2015/9/8/chartex" xmlns:cx2="http://schemas.microsoft.com/office/drawing/2015/10/21/chartex" xmlns:cx3="http://schemas.microsoft.com/office/drawing/2016/5/9/chartex" xmlns:cx4="http://schemas.microsoft.com/office/drawing/2016/5/10/chartex" xmlns:cx5="http://schemas.microsoft.com/office/drawing/2016/5/11/chartex" xmlns:cx6="http://schemas.microsoft.com/office/drawing/2016/5/12/chartex" xmlns:cx7="http://schemas.microsoft.com/office/drawing/2016/5/13/chartex" xmlns:cx8="http://schemas.microsoft.com/office/drawing/2016/5/14/chartex" xmlns:mc="http://schemas.openxmlformats.org/markup-compatibility/2006" xmlns:aink="http://schemas.microsoft.com/office/drawing/2016/ink" xmlns:am3d="http://schemas.microsoft.com/office/drawing/2017/model3d" xmlns:o="urn:schemas-microsoft-com:office:office" xmlns:r="http://schemas.openxmlformats.org/officeDocument/2006/relationships" xmlns:m="http://schemas.openxmlformats.org/officeDocument/2006/math" xmlns:v="urn:schemas-microsoft-com:vml" xmlns:wp14="http://schemas.microsoft.com/office/word/2010/wordprocessingDrawing" xmlns:wp="http://schemas.openxmlformats.org/drawingml/2006/wordprocessingDrawing" xmlns:w10="urn:schemas-microsoft-com:office:word" xmlns:w="http://schemas.openxmlformats.org/wordprocessingml/2006/main" xmlns:w14="http://schemas.microsoft.com/office/word/2010/wordml" xmlns:w15="http://schemas.microsoft.com/office/word/2012/wordml" xmlns:w16cid="http://schemas.microsoft.com/office/word/2016/wordml/cid" xmlns:w16se="http://schemas.microsoft.com/office/word/2015/wordml/symex" xmlns:wpg="http://schemas.microsoft.com/office/word/2010/wordprocessingGroup" xmlns:wpi="http://schemas.microsoft.com/office/word/2010/wordprocessingInk" xmlns:wne="http://schemas.microsoft.com/office/word/2006/wordml" xmlns:wps="http://schemas.microsoft.com/office/word/2010/wordprocessingShape" mc:Ignorable="w14 w15 w16se w16cid wp14">
   <w:abstractNum w:abstractNumId="0" w15:restartNumberingAfterBreak="0">
+    <w:nsid w:val="1FB76360"/>
+    <w:multiLevelType w:val="hybridMultilevel"/>
+    <w:tmpl w:val="2F289250"/>
+    <w:lvl w:ilvl="0" w:tplc="0409000F">
+      <w:start w:val="1"/>
+      <w:numFmt w:val="decimal"/>
+      <w:lvlText w:val="%1."/>
+      <w:lvlJc w:val="left"/>
+      <w:pPr>
+        <w:ind w:left="720" w:hanging="360"/>
+      </w:pPr>
+    </w:lvl>
+    <w:lvl w:ilvl="1" w:tplc="04090019">
+      <w:start w:val="1"/>
+      <w:numFmt w:val="lowerLetter"/>
+      <w:lvlText w:val="%2."/>
+      <w:lvlJc w:val="left"/>
+      <w:pPr>
+        <w:ind w:left="1440" w:hanging="360"/>
+      </w:pPr>
+    </w:lvl>
+    <w:lvl w:ilvl="2" w:tplc="0409001B">
+      <w:start w:val="1"/>
+      <w:numFmt w:val="lowerRoman"/>
+      <w:lvlText w:val="%3."/>
+      <w:lvlJc w:val="right"/>
+      <w:pPr>
+        <w:ind w:left="2160" w:hanging="180"/>
+      </w:pPr>
+    </w:lvl>
+    <w:lvl w:ilvl="3" w:tplc="0409000F">
+      <w:start w:val="1"/>
+      <w:numFmt w:val="decimal"/>
+      <w:lvlText w:val="%4."/>
+      <w:lvlJc w:val="left"/>
+      <w:pPr>
+        <w:ind w:left="2880" w:hanging="360"/>
+      </w:pPr>
+    </w:lvl>
+    <w:lvl w:ilvl="4" w:tplc="04090019" w:tentative="1">
+      <w:start w:val="1"/>
+      <w:numFmt w:val="lowerLetter"/>
+      <w:lvlText w:val="%5."/>
+      <w:lvlJc w:val="left"/>
+      <w:pPr>
+        <w:ind w:left="3600" w:hanging="360"/>
+      </w:pPr>
+    </w:lvl>
+    <w:lvl w:ilvl="5" w:tplc="0409001B" w:tentative="1">
+      <w:start w:val="1"/>
+      <w:numFmt w:val="lowerRoman"/>
+      <w:lvlText w:val="%6."/>
+      <w:lvlJc w:val="right"/>
+      <w:pPr>
+        <w:ind w:left="4320" w:hanging="180"/>
+      </w:pPr>
+    </w:lvl>
+    <w:lvl w:ilvl="6" w:tplc="0409000F" w:tentative="1">
+      <w:start w:val="1"/>
+      <w:numFmt w:val="decimal"/>
+      <w:lvlText w:val="%7."/>
+      <w:lvlJc w:val="left"/>
+      <w:pPr>
+        <w:ind w:left="5040" w:hanging="360"/>
+      </w:pPr>
+    </w:lvl>
+    <w:lvl w:ilvl="7" w:tplc="04090019" w:tentative="1">
+      <w:start w:val="1"/>
+      <w:numFmt w:val="lowerLetter"/>
+      <w:lvlText w:val="%8."/>
+      <w:lvlJc w:val="left"/>
+      <w:pPr>
+        <w:ind w:left="5760" w:hanging="360"/>
+      </w:pPr>
+    </w:lvl>
+    <w:lvl w:ilvl="8" w:tplc="0409001B" w:tentative="1">
+      <w:start w:val="1"/>
+      <w:numFmt w:val="lowerRoman"/>
+      <w:lvlText w:val="%9."/>
+      <w:lvlJc w:val="right"/>
+      <w:pPr>
+        <w:ind w:left="6480" w:hanging="180"/>
+      </w:pPr>
+    </w:lvl>
+  </w:abstractNum>
+  <w:abstractNum w:abstractNumId="1" w15:restartNumberingAfterBreak="0">
     <w:nsid w:val="2F2E27A2"/>
     <w:multiLevelType w:val="hybridMultilevel"/>
     <w:tmpl w:val="79E49F72"/>
@@ -631,7 +1108,7 @@
       </w:rPr>
     </w:lvl>
   </w:abstractNum>
-  <w:abstractNum w:abstractNumId="1" w15:restartNumberingAfterBreak="0">
+  <w:abstractNum w:abstractNumId="2" w15:restartNumberingAfterBreak="0">
     <w:nsid w:val="3FB95D5B"/>
     <w:multiLevelType w:val="hybridMultilevel"/>
     <w:tmpl w:val="56EE70B2"/>
@@ -720,10 +1197,129 @@
       </w:pPr>
     </w:lvl>
   </w:abstractNum>
+  <w:abstractNum w:abstractNumId="3" w15:restartNumberingAfterBreak="0">
+    <w:nsid w:val="53DD13C8"/>
+    <w:multiLevelType w:val="hybridMultilevel"/>
+    <w:tmpl w:val="1C38E3B6"/>
+    <w:lvl w:ilvl="0" w:tplc="04090001">
+      <w:start w:val="1"/>
+      <w:numFmt w:val="bullet"/>
+      <w:lvlText w:val=""/>
+      <w:lvlJc w:val="left"/>
+      <w:pPr>
+        <w:ind w:left="720" w:hanging="360"/>
+      </w:pPr>
+      <w:rPr>
+        <w:rFonts w:ascii="Symbol" w:hAnsi="Symbol" w:hint="default"/>
+      </w:rPr>
+    </w:lvl>
+    <w:lvl w:ilvl="1" w:tplc="04090003" w:tentative="1">
+      <w:start w:val="1"/>
+      <w:numFmt w:val="bullet"/>
+      <w:lvlText w:val="o"/>
+      <w:lvlJc w:val="left"/>
+      <w:pPr>
+        <w:ind w:left="1440" w:hanging="360"/>
+      </w:pPr>
+      <w:rPr>
+        <w:rFonts w:ascii="Courier New" w:hAnsi="Courier New" w:cs="Courier New" w:hint="default"/>
+      </w:rPr>
+    </w:lvl>
+    <w:lvl w:ilvl="2" w:tplc="04090005" w:tentative="1">
+      <w:start w:val="1"/>
+      <w:numFmt w:val="bullet"/>
+      <w:lvlText w:val=""/>
+      <w:lvlJc w:val="left"/>
+      <w:pPr>
+        <w:ind w:left="2160" w:hanging="360"/>
+      </w:pPr>
+      <w:rPr>
+        <w:rFonts w:ascii="Wingdings" w:hAnsi="Wingdings" w:hint="default"/>
+      </w:rPr>
+    </w:lvl>
+    <w:lvl w:ilvl="3" w:tplc="04090001" w:tentative="1">
+      <w:start w:val="1"/>
+      <w:numFmt w:val="bullet"/>
+      <w:lvlText w:val=""/>
+      <w:lvlJc w:val="left"/>
+      <w:pPr>
+        <w:ind w:left="2880" w:hanging="360"/>
+      </w:pPr>
+      <w:rPr>
+        <w:rFonts w:ascii="Symbol" w:hAnsi="Symbol" w:hint="default"/>
+      </w:rPr>
+    </w:lvl>
+    <w:lvl w:ilvl="4" w:tplc="04090003" w:tentative="1">
+      <w:start w:val="1"/>
+      <w:numFmt w:val="bullet"/>
+      <w:lvlText w:val="o"/>
+      <w:lvlJc w:val="left"/>
+      <w:pPr>
+        <w:ind w:left="3600" w:hanging="360"/>
+      </w:pPr>
+      <w:rPr>
+        <w:rFonts w:ascii="Courier New" w:hAnsi="Courier New" w:cs="Courier New" w:hint="default"/>
+      </w:rPr>
+    </w:lvl>
+    <w:lvl w:ilvl="5" w:tplc="04090005" w:tentative="1">
+      <w:start w:val="1"/>
+      <w:numFmt w:val="bullet"/>
+      <w:lvlText w:val=""/>
+      <w:lvlJc w:val="left"/>
+      <w:pPr>
+        <w:ind w:left="4320" w:hanging="360"/>
+      </w:pPr>
+      <w:rPr>
+        <w:rFonts w:ascii="Wingdings" w:hAnsi="Wingdings" w:hint="default"/>
+      </w:rPr>
+    </w:lvl>
+    <w:lvl w:ilvl="6" w:tplc="04090001" w:tentative="1">
+      <w:start w:val="1"/>
+      <w:numFmt w:val="bullet"/>
+      <w:lvlText w:val=""/>
+      <w:lvlJc w:val="left"/>
+      <w:pPr>
+        <w:ind w:left="5040" w:hanging="360"/>
+      </w:pPr>
+      <w:rPr>
+        <w:rFonts w:ascii="Symbol" w:hAnsi="Symbol" w:hint="default"/>
+      </w:rPr>
+    </w:lvl>
+    <w:lvl w:ilvl="7" w:tplc="04090003" w:tentative="1">
+      <w:start w:val="1"/>
+      <w:numFmt w:val="bullet"/>
+      <w:lvlText w:val="o"/>
+      <w:lvlJc w:val="left"/>
+      <w:pPr>
+        <w:ind w:left="5760" w:hanging="360"/>
+      </w:pPr>
+      <w:rPr>
+        <w:rFonts w:ascii="Courier New" w:hAnsi="Courier New" w:cs="Courier New" w:hint="default"/>
+      </w:rPr>
+    </w:lvl>
+    <w:lvl w:ilvl="8" w:tplc="04090005" w:tentative="1">
+      <w:start w:val="1"/>
+      <w:numFmt w:val="bullet"/>
+      <w:lvlText w:val=""/>
+      <w:lvlJc w:val="left"/>
+      <w:pPr>
+        <w:ind w:left="6480" w:hanging="360"/>
+      </w:pPr>
+      <w:rPr>
+        <w:rFonts w:ascii="Wingdings" w:hAnsi="Wingdings" w:hint="default"/>
+      </w:rPr>
+    </w:lvl>
+  </w:abstractNum>
   <w:num w:numId="1">
+    <w:abstractNumId w:val="2"/>
+  </w:num>
+  <w:num w:numId="2">
     <w:abstractNumId w:val="1"/>
   </w:num>
-  <w:num w:numId="2">
+  <w:num w:numId="3">
+    <w:abstractNumId w:val="3"/>
+  </w:num>
+  <w:num w:numId="4">
     <w:abstractNumId w:val="0"/>
   </w:num>
 </w:numbering>

</xml_diff>

<commit_message>
tried to debug for numerous errors. See notes
</commit_message>
<xml_diff>
--- a/ce4053/Reports and Presentations/Phase 2/Notes.docx
+++ b/ce4053/Reports and Presentations/Phase 2/Notes.docx
@@ -892,7 +892,294 @@
     <w:p/>
     <w:p>
       <w:r>
-        <w:t>Tried a method to increment deadline by 1, but problematic after task3 rectaskdel.</w:t>
+        <w:t xml:space="preserve">Tried a method to increment deadline by 1, but problematic after task3 </w:t>
+      </w:r>
+      <w:proofErr w:type="spellStart"/>
+      <w:r>
+        <w:t>rectaskdel</w:t>
+      </w:r>
+      <w:proofErr w:type="spellEnd"/>
+      <w:r>
+        <w:t>.</w:t>
+      </w:r>
+    </w:p>
+    <w:p>
+      <w:proofErr w:type="spellStart"/>
+      <w:r>
+        <w:t>OSSched</w:t>
+      </w:r>
+      <w:proofErr w:type="spellEnd"/>
+    </w:p>
+    <w:p>
+      <w:r>
+        <w:t xml:space="preserve">472, jump 480 then all the way, jump to </w:t>
+      </w:r>
+      <w:proofErr w:type="spellStart"/>
+      <w:r>
+        <w:t>tasksempost</w:t>
+      </w:r>
+      <w:proofErr w:type="spellEnd"/>
+    </w:p>
+    <w:p>
+      <w:pPr>
+        <w:rPr>
+          <w:rFonts w:asciiTheme="majorHAnsi" w:eastAsiaTheme="majorEastAsia" w:hAnsiTheme="majorHAnsi" w:cstheme="majorBidi"/>
+          <w:color w:val="2F5496" w:themeColor="accent1" w:themeShade="BF"/>
+          <w:sz w:val="32"/>
+          <w:szCs w:val="32"/>
+        </w:rPr>
+      </w:pPr>
+      <w:r>
+        <w:br w:type="page"/>
+      </w:r>
+    </w:p>
+    <w:p>
+      <w:pPr>
+        <w:pStyle w:val="Heading1"/>
+      </w:pPr>
+      <w:r>
+        <w:lastRenderedPageBreak/>
+        <w:t>Problems to check</w:t>
+      </w:r>
+    </w:p>
+    <w:p>
+      <w:pPr>
+        <w:pStyle w:val="ListParagraph"/>
+        <w:numPr>
+          <w:ilvl w:val="0"/>
+          <w:numId w:val="5"/>
+        </w:numPr>
+      </w:pPr>
+      <w:r>
+        <w:t xml:space="preserve">See if phase 1 the </w:t>
+      </w:r>
+      <w:proofErr w:type="spellStart"/>
+      <w:r>
+        <w:t>avl</w:t>
+      </w:r>
+      <w:proofErr w:type="spellEnd"/>
+      <w:r>
+        <w:t xml:space="preserve"> works </w:t>
+      </w:r>
+      <w:proofErr w:type="spellStart"/>
+      <w:r>
+        <w:t>propery</w:t>
+      </w:r>
+      <w:proofErr w:type="spellEnd"/>
+    </w:p>
+    <w:p>
+      <w:pPr>
+        <w:pStyle w:val="ListParagraph"/>
+        <w:numPr>
+          <w:ilvl w:val="0"/>
+          <w:numId w:val="5"/>
+        </w:numPr>
+      </w:pPr>
+      <w:proofErr w:type="spellStart"/>
+      <w:r>
+        <w:t>OSSched</w:t>
+      </w:r>
+      <w:proofErr w:type="spellEnd"/>
+      <w:r>
+        <w:t xml:space="preserve"> code is it proper</w:t>
+      </w:r>
+    </w:p>
+    <w:p>
+      <w:pPr>
+        <w:pStyle w:val="ListParagraph"/>
+        <w:numPr>
+          <w:ilvl w:val="1"/>
+          <w:numId w:val="5"/>
+        </w:numPr>
+      </w:pPr>
+      <w:r>
+        <w:t xml:space="preserve">Right </w:t>
+      </w:r>
+      <w:proofErr w:type="gramStart"/>
+      <w:r>
+        <w:t>now</w:t>
+      </w:r>
+      <w:proofErr w:type="gramEnd"/>
+      <w:r>
+        <w:t xml:space="preserve"> it schedules another task that has higher deadline halfway for some reason</w:t>
+      </w:r>
+    </w:p>
+    <w:p>
+      <w:pPr>
+        <w:pStyle w:val="ListParagraph"/>
+        <w:numPr>
+          <w:ilvl w:val="1"/>
+          <w:numId w:val="5"/>
+        </w:numPr>
+      </w:pPr>
+      <w:r>
+        <w:t xml:space="preserve">Use the case of the sequence 1, 3, 2 </w:t>
+      </w:r>
+      <w:r>
+        <w:sym w:font="Wingdings" w:char="F0E0"/>
+      </w:r>
+      <w:r>
+        <w:t xml:space="preserve"> will have errors!</w:t>
+      </w:r>
+    </w:p>
+    <w:p>
+      <w:pPr>
+        <w:pStyle w:val="ListParagraph"/>
+        <w:numPr>
+          <w:ilvl w:val="0"/>
+          <w:numId w:val="5"/>
+        </w:numPr>
+      </w:pPr>
+      <w:r>
+        <w:t xml:space="preserve">Found problem in </w:t>
+      </w:r>
+      <w:proofErr w:type="spellStart"/>
+      <w:r>
+        <w:t>rectaskdel</w:t>
+      </w:r>
+      <w:proofErr w:type="spellEnd"/>
+    </w:p>
+    <w:p>
+      <w:pPr>
+        <w:pStyle w:val="ListParagraph"/>
+        <w:numPr>
+          <w:ilvl w:val="1"/>
+          <w:numId w:val="5"/>
+        </w:numPr>
+      </w:pPr>
+      <w:r>
+        <w:t xml:space="preserve">It enters a </w:t>
+      </w:r>
+      <w:proofErr w:type="spellStart"/>
+      <w:r>
+        <w:t>pend_timeout_suspended</w:t>
+      </w:r>
+      <w:proofErr w:type="spellEnd"/>
+      <w:r>
+        <w:t xml:space="preserve"> state for some reason, and the </w:t>
+      </w:r>
+      <w:proofErr w:type="spellStart"/>
+      <w:r>
+        <w:t>avl</w:t>
+      </w:r>
+      <w:proofErr w:type="spellEnd"/>
+      <w:r>
+        <w:t xml:space="preserve"> doesn’t delete it</w:t>
+      </w:r>
+    </w:p>
+    <w:p>
+      <w:pPr>
+        <w:pStyle w:val="ListParagraph"/>
+        <w:numPr>
+          <w:ilvl w:val="0"/>
+          <w:numId w:val="5"/>
+        </w:numPr>
+      </w:pPr>
+      <w:proofErr w:type="spellStart"/>
+      <w:r>
+        <w:t>ApptaskOne</w:t>
+      </w:r>
+      <w:proofErr w:type="spellEnd"/>
+      <w:r>
+        <w:t xml:space="preserve"> didn’t pend mutex at around 5125 ticks</w:t>
+      </w:r>
+      <w:r>
+        <w:t>, hence error when it tried to post</w:t>
+      </w:r>
+    </w:p>
+    <w:p>
+      <w:pPr>
+        <w:pStyle w:val="ListParagraph"/>
+        <w:numPr>
+          <w:ilvl w:val="1"/>
+          <w:numId w:val="5"/>
+        </w:numPr>
+      </w:pPr>
+      <w:r>
+        <w:t>Need find out exactly when it will pend</w:t>
+      </w:r>
+    </w:p>
+    <w:p>
+      <w:pPr>
+        <w:pStyle w:val="ListParagraph"/>
+        <w:numPr>
+          <w:ilvl w:val="0"/>
+          <w:numId w:val="5"/>
+        </w:numPr>
+      </w:pPr>
+      <w:r>
+        <w:t>For same period, at 6025 got problem</w:t>
+      </w:r>
+      <w:r>
+        <w:t xml:space="preserve"> </w:t>
+      </w:r>
+      <w:r>
+        <w:sym w:font="Wingdings" w:char="F0E0"/>
+      </w:r>
+      <w:r>
+        <w:t xml:space="preserve"> not sure if its </w:t>
+      </w:r>
+      <w:proofErr w:type="spellStart"/>
+      <w:r>
+        <w:t>avl_tree</w:t>
+      </w:r>
+      <w:proofErr w:type="spellEnd"/>
+    </w:p>
+    <w:p>
+      <w:pPr>
+        <w:pStyle w:val="ListParagraph"/>
+        <w:numPr>
+          <w:ilvl w:val="1"/>
+          <w:numId w:val="5"/>
+        </w:numPr>
+      </w:pPr>
+      <w:proofErr w:type="spellStart"/>
+      <w:r>
+        <w:t>Taskthree</w:t>
+      </w:r>
+      <w:proofErr w:type="spellEnd"/>
+      <w:r>
+        <w:t xml:space="preserve"> come back into </w:t>
+      </w:r>
+      <w:proofErr w:type="spellStart"/>
+      <w:r>
+        <w:t>avl</w:t>
+      </w:r>
+      <w:proofErr w:type="spellEnd"/>
+      <w:r>
+        <w:t xml:space="preserve"> tree for some reason</w:t>
+      </w:r>
+    </w:p>
+    <w:p>
+      <w:pPr>
+        <w:pStyle w:val="ListParagraph"/>
+        <w:numPr>
+          <w:ilvl w:val="1"/>
+          <w:numId w:val="5"/>
+        </w:numPr>
+      </w:pPr>
+      <w:r>
+        <w:t xml:space="preserve">Suspect never remove </w:t>
+      </w:r>
+      <w:proofErr w:type="spellStart"/>
+      <w:r>
+        <w:t>avl</w:t>
+      </w:r>
+      <w:proofErr w:type="spellEnd"/>
+      <w:r>
+        <w:t xml:space="preserve"> properly</w:t>
+      </w:r>
+    </w:p>
+    <w:p>
+      <w:pPr>
+        <w:pStyle w:val="ListParagraph"/>
+        <w:numPr>
+          <w:ilvl w:val="2"/>
+          <w:numId w:val="5"/>
+        </w:numPr>
+      </w:pPr>
+      <w:r>
+        <w:t>Check by break point for remove and insert</w:t>
       </w:r>
       <w:bookmarkStart w:id="0" w:name="_GoBack"/>
       <w:bookmarkEnd w:id="0"/>
@@ -996,6 +1283,92 @@
     </w:lvl>
   </w:abstractNum>
   <w:abstractNum w:abstractNumId="1" w15:restartNumberingAfterBreak="0">
+    <w:nsid w:val="2A763B9C"/>
+    <w:multiLevelType w:val="hybridMultilevel"/>
+    <w:tmpl w:val="085AC448"/>
+    <w:lvl w:ilvl="0" w:tplc="0409000F">
+      <w:start w:val="1"/>
+      <w:numFmt w:val="decimal"/>
+      <w:lvlText w:val="%1."/>
+      <w:lvlJc w:val="left"/>
+      <w:pPr>
+        <w:ind w:left="720" w:hanging="360"/>
+      </w:pPr>
+    </w:lvl>
+    <w:lvl w:ilvl="1" w:tplc="04090019">
+      <w:start w:val="1"/>
+      <w:numFmt w:val="lowerLetter"/>
+      <w:lvlText w:val="%2."/>
+      <w:lvlJc w:val="left"/>
+      <w:pPr>
+        <w:ind w:left="1440" w:hanging="360"/>
+      </w:pPr>
+    </w:lvl>
+    <w:lvl w:ilvl="2" w:tplc="0409001B">
+      <w:start w:val="1"/>
+      <w:numFmt w:val="lowerRoman"/>
+      <w:lvlText w:val="%3."/>
+      <w:lvlJc w:val="right"/>
+      <w:pPr>
+        <w:ind w:left="2160" w:hanging="180"/>
+      </w:pPr>
+    </w:lvl>
+    <w:lvl w:ilvl="3" w:tplc="0409000F" w:tentative="1">
+      <w:start w:val="1"/>
+      <w:numFmt w:val="decimal"/>
+      <w:lvlText w:val="%4."/>
+      <w:lvlJc w:val="left"/>
+      <w:pPr>
+        <w:ind w:left="2880" w:hanging="360"/>
+      </w:pPr>
+    </w:lvl>
+    <w:lvl w:ilvl="4" w:tplc="04090019" w:tentative="1">
+      <w:start w:val="1"/>
+      <w:numFmt w:val="lowerLetter"/>
+      <w:lvlText w:val="%5."/>
+      <w:lvlJc w:val="left"/>
+      <w:pPr>
+        <w:ind w:left="3600" w:hanging="360"/>
+      </w:pPr>
+    </w:lvl>
+    <w:lvl w:ilvl="5" w:tplc="0409001B" w:tentative="1">
+      <w:start w:val="1"/>
+      <w:numFmt w:val="lowerRoman"/>
+      <w:lvlText w:val="%6."/>
+      <w:lvlJc w:val="right"/>
+      <w:pPr>
+        <w:ind w:left="4320" w:hanging="180"/>
+      </w:pPr>
+    </w:lvl>
+    <w:lvl w:ilvl="6" w:tplc="0409000F" w:tentative="1">
+      <w:start w:val="1"/>
+      <w:numFmt w:val="decimal"/>
+      <w:lvlText w:val="%7."/>
+      <w:lvlJc w:val="left"/>
+      <w:pPr>
+        <w:ind w:left="5040" w:hanging="360"/>
+      </w:pPr>
+    </w:lvl>
+    <w:lvl w:ilvl="7" w:tplc="04090019" w:tentative="1">
+      <w:start w:val="1"/>
+      <w:numFmt w:val="lowerLetter"/>
+      <w:lvlText w:val="%8."/>
+      <w:lvlJc w:val="left"/>
+      <w:pPr>
+        <w:ind w:left="5760" w:hanging="360"/>
+      </w:pPr>
+    </w:lvl>
+    <w:lvl w:ilvl="8" w:tplc="0409001B" w:tentative="1">
+      <w:start w:val="1"/>
+      <w:numFmt w:val="lowerRoman"/>
+      <w:lvlText w:val="%9."/>
+      <w:lvlJc w:val="right"/>
+      <w:pPr>
+        <w:ind w:left="6480" w:hanging="180"/>
+      </w:pPr>
+    </w:lvl>
+  </w:abstractNum>
+  <w:abstractNum w:abstractNumId="2" w15:restartNumberingAfterBreak="0">
     <w:nsid w:val="2F2E27A2"/>
     <w:multiLevelType w:val="hybridMultilevel"/>
     <w:tmpl w:val="79E49F72"/>
@@ -1108,7 +1481,7 @@
       </w:rPr>
     </w:lvl>
   </w:abstractNum>
-  <w:abstractNum w:abstractNumId="2" w15:restartNumberingAfterBreak="0">
+  <w:abstractNum w:abstractNumId="3" w15:restartNumberingAfterBreak="0">
     <w:nsid w:val="3FB95D5B"/>
     <w:multiLevelType w:val="hybridMultilevel"/>
     <w:tmpl w:val="56EE70B2"/>
@@ -1197,7 +1570,7 @@
       </w:pPr>
     </w:lvl>
   </w:abstractNum>
-  <w:abstractNum w:abstractNumId="3" w15:restartNumberingAfterBreak="0">
+  <w:abstractNum w:abstractNumId="4" w15:restartNumberingAfterBreak="0">
     <w:nsid w:val="53DD13C8"/>
     <w:multiLevelType w:val="hybridMultilevel"/>
     <w:tmpl w:val="1C38E3B6"/>
@@ -1311,16 +1684,19 @@
     </w:lvl>
   </w:abstractNum>
   <w:num w:numId="1">
+    <w:abstractNumId w:val="3"/>
+  </w:num>
+  <w:num w:numId="2">
     <w:abstractNumId w:val="2"/>
   </w:num>
-  <w:num w:numId="2">
-    <w:abstractNumId w:val="1"/>
-  </w:num>
   <w:num w:numId="3">
-    <w:abstractNumId w:val="3"/>
+    <w:abstractNumId w:val="4"/>
   </w:num>
   <w:num w:numId="4">
     <w:abstractNumId w:val="0"/>
+  </w:num>
+  <w:num w:numId="5">
+    <w:abstractNumId w:val="1"/>
   </w:num>
 </w:numbering>
 </file>

</xml_diff>

<commit_message>
fixed random errors. Now should be able to run with different periods set. We forgot to insert/remove into readylist when we insert/remove AVL.
</commit_message>
<xml_diff>
--- a/ce4053/Reports and Presentations/Phase 2/Notes.docx
+++ b/ce4053/Reports and Presentations/Phase 2/Notes.docx
@@ -959,13 +959,14 @@
       </w:r>
       <w:proofErr w:type="spellEnd"/>
       <w:r>
-        <w:t xml:space="preserve"> works </w:t>
-      </w:r>
-      <w:proofErr w:type="spellStart"/>
-      <w:r>
-        <w:t>propery</w:t>
-      </w:r>
-      <w:proofErr w:type="spellEnd"/>
+        <w:t xml:space="preserve"> works proper</w:t>
+      </w:r>
+      <w:r>
+        <w:t>l</w:t>
+      </w:r>
+      <w:r>
+        <w:t>y</w:t>
+      </w:r>
     </w:p>
     <w:p>
       <w:pPr>
@@ -1038,6 +1039,9 @@
         <w:t>rectaskdel</w:t>
       </w:r>
       <w:proofErr w:type="spellEnd"/>
+      <w:r>
+        <w:t xml:space="preserve"> 3082</w:t>
+      </w:r>
     </w:p>
     <w:p>
       <w:pPr>
@@ -1180,6 +1184,24 @@
       </w:pPr>
       <w:r>
         <w:t>Check by break point for remove and insert</w:t>
+      </w:r>
+    </w:p>
+    <w:p>
+      <w:pPr>
+        <w:pStyle w:val="ListParagraph"/>
+        <w:numPr>
+          <w:ilvl w:val="0"/>
+          <w:numId w:val="5"/>
+        </w:numPr>
+      </w:pPr>
+      <w:r>
+        <w:t xml:space="preserve">We should fix scheduler first </w:t>
+      </w:r>
+      <w:r>
+        <w:sym w:font="Wingdings" w:char="F0E0"/>
+      </w:r>
+      <w:r>
+        <w:t xml:space="preserve"> Step by step</w:t>
       </w:r>
       <w:bookmarkStart w:id="0" w:name="_GoBack"/>
       <w:bookmarkEnd w:id="0"/>

</xml_diff>

<commit_message>
fixed same deadline and missed deadline problems done by additional checks against p_tcb inside revive_rec_task()
</commit_message>
<xml_diff>
--- a/ce4053/Reports and Presentations/Phase 2/Notes.docx
+++ b/ce4053/Reports and Presentations/Phase 2/Notes.docx
@@ -951,21 +951,7 @@
         </w:numPr>
       </w:pPr>
       <w:r>
-        <w:t xml:space="preserve">See if phase 1 the </w:t>
-      </w:r>
-      <w:proofErr w:type="spellStart"/>
-      <w:r>
-        <w:t>avl</w:t>
-      </w:r>
-      <w:proofErr w:type="spellEnd"/>
-      <w:r>
-        <w:t xml:space="preserve"> works proper</w:t>
-      </w:r>
-      <w:r>
-        <w:t>l</w:t>
-      </w:r>
-      <w:r>
-        <w:t>y</w:t>
+        <w:t>When deadline miss</w:t>
       </w:r>
     </w:p>
     <w:p>
@@ -976,14 +962,32 @@
           <w:numId w:val="5"/>
         </w:numPr>
       </w:pPr>
-      <w:proofErr w:type="spellStart"/>
-      <w:r>
-        <w:t>OSSched</w:t>
-      </w:r>
-      <w:proofErr w:type="spellEnd"/>
-      <w:r>
-        <w:t xml:space="preserve"> code is it proper</w:t>
-      </w:r>
+      <w:r>
+        <w:t xml:space="preserve">Need remove from </w:t>
+      </w:r>
+      <w:proofErr w:type="spellStart"/>
+      <w:r>
+        <w:t>avl</w:t>
+      </w:r>
+      <w:proofErr w:type="spellEnd"/>
+      <w:r>
+        <w:t xml:space="preserve"> and </w:t>
+      </w:r>
+      <w:proofErr w:type="spellStart"/>
+      <w:r>
+        <w:t>readylist</w:t>
+      </w:r>
+      <w:proofErr w:type="spellEnd"/>
+      <w:r>
+        <w:t xml:space="preserve"> in </w:t>
+      </w:r>
+      <w:proofErr w:type="spellStart"/>
+      <w:r>
+        <w:t>OSTick</w:t>
+      </w:r>
+      <w:bookmarkStart w:id="0" w:name="_GoBack"/>
+      <w:bookmarkEnd w:id="0"/>
+      <w:proofErr w:type="spellEnd"/>
     </w:p>
     <w:p>
       <w:pPr>
@@ -994,33 +998,43 @@
         </w:numPr>
       </w:pPr>
       <w:r>
-        <w:t xml:space="preserve">Right </w:t>
-      </w:r>
-      <w:proofErr w:type="gramStart"/>
-      <w:r>
-        <w:t>now</w:t>
-      </w:r>
-      <w:proofErr w:type="gramEnd"/>
-      <w:r>
-        <w:t xml:space="preserve"> it schedules another task that has higher deadline halfway for some reason</w:t>
-      </w:r>
-    </w:p>
-    <w:p>
-      <w:pPr>
-        <w:pStyle w:val="ListParagraph"/>
-        <w:numPr>
-          <w:ilvl w:val="1"/>
+        <w:t>Post mutex properly</w:t>
+      </w:r>
+    </w:p>
+    <w:p>
+      <w:pPr>
+        <w:pStyle w:val="ListParagraph"/>
+        <w:numPr>
+          <w:ilvl w:val="2"/>
           <w:numId w:val="5"/>
         </w:numPr>
       </w:pPr>
       <w:r>
-        <w:t xml:space="preserve">Use the case of the sequence 1, 3, 2 </w:t>
-      </w:r>
-      <w:r>
-        <w:sym w:font="Wingdings" w:char="F0E0"/>
-      </w:r>
-      <w:r>
-        <w:t xml:space="preserve"> will have errors!</w:t>
+        <w:t>After posting still got nesting counter</w:t>
+      </w:r>
+    </w:p>
+    <w:p>
+      <w:pPr>
+        <w:pStyle w:val="ListParagraph"/>
+        <w:numPr>
+          <w:ilvl w:val="1"/>
+          <w:numId w:val="5"/>
+        </w:numPr>
+      </w:pPr>
+      <w:r>
+        <w:t>Nesting counter exists</w:t>
+      </w:r>
+    </w:p>
+    <w:p>
+      <w:pPr>
+        <w:pStyle w:val="ListParagraph"/>
+        <w:numPr>
+          <w:ilvl w:val="1"/>
+          <w:numId w:val="5"/>
+        </w:numPr>
+      </w:pPr>
+      <w:r>
+        <w:t>When another task wants to take it, didn’t take properly, due to nesting counter existence</w:t>
       </w:r>
     </w:p>
     <w:p>
@@ -1032,15 +1046,7 @@
         </w:numPr>
       </w:pPr>
       <w:r>
-        <w:t xml:space="preserve">Found problem in </w:t>
-      </w:r>
-      <w:proofErr w:type="spellStart"/>
-      <w:r>
-        <w:t>rectaskdel</w:t>
-      </w:r>
-      <w:proofErr w:type="spellEnd"/>
-      <w:r>
-        <w:t xml:space="preserve"> 3082</w:t>
+        <w:t>We fixed the above by adding checks in revive rec task</w:t>
       </w:r>
     </w:p>
     <w:p>
@@ -1052,126 +1058,19 @@
         </w:numPr>
       </w:pPr>
       <w:r>
-        <w:t xml:space="preserve">It enters a </w:t>
-      </w:r>
-      <w:proofErr w:type="spellStart"/>
-      <w:r>
-        <w:t>pend_timeout_suspended</w:t>
-      </w:r>
-      <w:proofErr w:type="spellEnd"/>
-      <w:r>
-        <w:t xml:space="preserve"> state for some reason, and the </w:t>
-      </w:r>
-      <w:proofErr w:type="spellStart"/>
-      <w:r>
-        <w:t>avl</w:t>
-      </w:r>
-      <w:proofErr w:type="spellEnd"/>
-      <w:r>
-        <w:t xml:space="preserve"> doesn’t delete it</w:t>
-      </w:r>
-    </w:p>
-    <w:p>
-      <w:pPr>
-        <w:pStyle w:val="ListParagraph"/>
-        <w:numPr>
-          <w:ilvl w:val="0"/>
+        <w:t>When a task according to deadline needs to run</w:t>
+      </w:r>
+    </w:p>
+    <w:p>
+      <w:pPr>
+        <w:pStyle w:val="ListParagraph"/>
+        <w:numPr>
+          <w:ilvl w:val="1"/>
           <w:numId w:val="5"/>
         </w:numPr>
       </w:pPr>
-      <w:proofErr w:type="spellStart"/>
-      <w:r>
-        <w:t>ApptaskOne</w:t>
-      </w:r>
-      <w:proofErr w:type="spellEnd"/>
-      <w:r>
-        <w:t xml:space="preserve"> didn’t pend mutex at around 5125 ticks</w:t>
-      </w:r>
-      <w:r>
-        <w:t>, hence error when it tried to post</w:t>
-      </w:r>
-    </w:p>
-    <w:p>
-      <w:pPr>
-        <w:pStyle w:val="ListParagraph"/>
-        <w:numPr>
-          <w:ilvl w:val="1"/>
-          <w:numId w:val="5"/>
-        </w:numPr>
-      </w:pPr>
-      <w:r>
-        <w:t>Need find out exactly when it will pend</w:t>
-      </w:r>
-    </w:p>
-    <w:p>
-      <w:pPr>
-        <w:pStyle w:val="ListParagraph"/>
-        <w:numPr>
-          <w:ilvl w:val="0"/>
-          <w:numId w:val="5"/>
-        </w:numPr>
-      </w:pPr>
-      <w:r>
-        <w:t>For same period, at 6025 got problem</w:t>
-      </w:r>
-      <w:r>
-        <w:t xml:space="preserve"> </w:t>
-      </w:r>
-      <w:r>
-        <w:sym w:font="Wingdings" w:char="F0E0"/>
-      </w:r>
-      <w:r>
-        <w:t xml:space="preserve"> not sure if its </w:t>
-      </w:r>
-      <w:proofErr w:type="spellStart"/>
-      <w:r>
-        <w:t>avl_tree</w:t>
-      </w:r>
-      <w:proofErr w:type="spellEnd"/>
-    </w:p>
-    <w:p>
-      <w:pPr>
-        <w:pStyle w:val="ListParagraph"/>
-        <w:numPr>
-          <w:ilvl w:val="1"/>
-          <w:numId w:val="5"/>
-        </w:numPr>
-      </w:pPr>
-      <w:proofErr w:type="spellStart"/>
-      <w:r>
-        <w:t>Taskthree</w:t>
-      </w:r>
-      <w:proofErr w:type="spellEnd"/>
-      <w:r>
-        <w:t xml:space="preserve"> come back into </w:t>
-      </w:r>
-      <w:proofErr w:type="spellStart"/>
-      <w:r>
-        <w:t>avl</w:t>
-      </w:r>
-      <w:proofErr w:type="spellEnd"/>
-      <w:r>
-        <w:t xml:space="preserve"> tree for some reason</w:t>
-      </w:r>
-    </w:p>
-    <w:p>
-      <w:pPr>
-        <w:pStyle w:val="ListParagraph"/>
-        <w:numPr>
-          <w:ilvl w:val="1"/>
-          <w:numId w:val="5"/>
-        </w:numPr>
-      </w:pPr>
-      <w:r>
-        <w:t xml:space="preserve">Suspect never remove </w:t>
-      </w:r>
-      <w:proofErr w:type="spellStart"/>
-      <w:r>
-        <w:t>avl</w:t>
-      </w:r>
-      <w:proofErr w:type="spellEnd"/>
-      <w:r>
-        <w:t xml:space="preserve"> properly</w:t>
+      <w:r>
+        <w:t>We check if it missed its deadline previously</w:t>
       </w:r>
     </w:p>
     <w:p>
@@ -1183,28 +1082,55 @@
         </w:numPr>
       </w:pPr>
       <w:r>
-        <w:t>Check by break point for remove and insert</w:t>
-      </w:r>
-    </w:p>
-    <w:p>
-      <w:pPr>
-        <w:pStyle w:val="ListParagraph"/>
-        <w:numPr>
-          <w:ilvl w:val="0"/>
+        <w:t xml:space="preserve">If </w:t>
+      </w:r>
+      <w:proofErr w:type="gramStart"/>
+      <w:r>
+        <w:t>yes</w:t>
+      </w:r>
+      <w:proofErr w:type="gramEnd"/>
+      <w:r>
+        <w:t xml:space="preserve"> then we need to remove from previous</w:t>
+      </w:r>
+    </w:p>
+    <w:p>
+      <w:pPr>
+        <w:pStyle w:val="ListParagraph"/>
+        <w:numPr>
+          <w:ilvl w:val="2"/>
           <w:numId w:val="5"/>
         </w:numPr>
       </w:pPr>
       <w:r>
-        <w:t xml:space="preserve">We should fix scheduler first </w:t>
-      </w:r>
-      <w:r>
-        <w:sym w:font="Wingdings" w:char="F0E0"/>
-      </w:r>
-      <w:r>
-        <w:t xml:space="preserve"> Step by step</w:t>
-      </w:r>
-      <w:bookmarkStart w:id="0" w:name="_GoBack"/>
-      <w:bookmarkEnd w:id="0"/>
+        <w:t>Release mutex</w:t>
+      </w:r>
+      <w:r>
+        <w:t xml:space="preserve"> and decrement nesting counter</w:t>
+      </w:r>
+    </w:p>
+    <w:p>
+      <w:pPr>
+        <w:pStyle w:val="ListParagraph"/>
+        <w:numPr>
+          <w:ilvl w:val="1"/>
+          <w:numId w:val="5"/>
+        </w:numPr>
+      </w:pPr>
+      <w:r>
+        <w:t>As the deadline gets updated, it may or may not be the next task to run</w:t>
+      </w:r>
+    </w:p>
+    <w:p>
+      <w:pPr>
+        <w:pStyle w:val="ListParagraph"/>
+        <w:numPr>
+          <w:ilvl w:val="2"/>
+          <w:numId w:val="5"/>
+        </w:numPr>
+      </w:pPr>
+      <w:r>
+        <w:t>But this has no problems because mutex already released properly prior, and anyone that wants them will be able to get them.</w:t>
+      </w:r>
     </w:p>
     <w:sectPr>
       <w:pgSz w:w="12240" w:h="15840"/>

</xml_diff>

<commit_message>
added a binary flag for phase 1 feedback
</commit_message>
<xml_diff>
--- a/ce4053/Reports and Presentations/Phase 2/Notes.docx
+++ b/ce4053/Reports and Presentations/Phase 2/Notes.docx
@@ -918,6 +918,8 @@
       <w:r>
         <w:t>tasksempost</w:t>
       </w:r>
+      <w:bookmarkStart w:id="0" w:name="_GoBack"/>
+      <w:bookmarkEnd w:id="0"/>
       <w:proofErr w:type="spellEnd"/>
     </w:p>
     <w:p>
@@ -949,9 +951,141 @@
           <w:ilvl w:val="0"/>
           <w:numId w:val="5"/>
         </w:numPr>
-      </w:pPr>
-      <w:r>
+        <w:rPr>
+          <w:color w:val="FF0000"/>
+        </w:rPr>
+      </w:pPr>
+      <w:r>
+        <w:rPr>
+          <w:color w:val="FF0000"/>
+        </w:rPr>
         <w:t>When deadline miss</w:t>
+      </w:r>
+    </w:p>
+    <w:p>
+      <w:pPr>
+        <w:pStyle w:val="ListParagraph"/>
+        <w:numPr>
+          <w:ilvl w:val="1"/>
+          <w:numId w:val="5"/>
+        </w:numPr>
+        <w:rPr>
+          <w:color w:val="FF0000"/>
+        </w:rPr>
+      </w:pPr>
+      <w:r>
+        <w:rPr>
+          <w:color w:val="FF0000"/>
+        </w:rPr>
+        <w:t xml:space="preserve">Need remove from </w:t>
+      </w:r>
+      <w:proofErr w:type="spellStart"/>
+      <w:r>
+        <w:rPr>
+          <w:color w:val="FF0000"/>
+        </w:rPr>
+        <w:t>avl</w:t>
+      </w:r>
+      <w:proofErr w:type="spellEnd"/>
+      <w:r>
+        <w:rPr>
+          <w:color w:val="FF0000"/>
+        </w:rPr>
+        <w:t xml:space="preserve"> and </w:t>
+      </w:r>
+      <w:proofErr w:type="spellStart"/>
+      <w:r>
+        <w:rPr>
+          <w:color w:val="FF0000"/>
+        </w:rPr>
+        <w:t>readylist</w:t>
+      </w:r>
+      <w:proofErr w:type="spellEnd"/>
+      <w:r>
+        <w:rPr>
+          <w:color w:val="FF0000"/>
+        </w:rPr>
+        <w:t xml:space="preserve"> in </w:t>
+      </w:r>
+      <w:proofErr w:type="spellStart"/>
+      <w:r>
+        <w:rPr>
+          <w:color w:val="FF0000"/>
+        </w:rPr>
+        <w:t>OSTick</w:t>
+      </w:r>
+      <w:proofErr w:type="spellEnd"/>
+    </w:p>
+    <w:p>
+      <w:pPr>
+        <w:pStyle w:val="ListParagraph"/>
+        <w:numPr>
+          <w:ilvl w:val="2"/>
+          <w:numId w:val="5"/>
+        </w:numPr>
+        <w:rPr>
+          <w:color w:val="FF0000"/>
+        </w:rPr>
+      </w:pPr>
+      <w:r>
+        <w:rPr>
+          <w:color w:val="FF0000"/>
+        </w:rPr>
+        <w:t>Post mutex properly</w:t>
+      </w:r>
+    </w:p>
+    <w:p>
+      <w:pPr>
+        <w:pStyle w:val="ListParagraph"/>
+        <w:numPr>
+          <w:ilvl w:val="3"/>
+          <w:numId w:val="5"/>
+        </w:numPr>
+        <w:rPr>
+          <w:color w:val="FF0000"/>
+        </w:rPr>
+      </w:pPr>
+      <w:r>
+        <w:rPr>
+          <w:color w:val="FF0000"/>
+        </w:rPr>
+        <w:t>After posting still got nesting counter</w:t>
+      </w:r>
+    </w:p>
+    <w:p>
+      <w:pPr>
+        <w:pStyle w:val="ListParagraph"/>
+        <w:numPr>
+          <w:ilvl w:val="2"/>
+          <w:numId w:val="5"/>
+        </w:numPr>
+        <w:rPr>
+          <w:color w:val="FF0000"/>
+        </w:rPr>
+      </w:pPr>
+      <w:r>
+        <w:rPr>
+          <w:color w:val="FF0000"/>
+        </w:rPr>
+        <w:t>Nesting counter exists</w:t>
+      </w:r>
+    </w:p>
+    <w:p>
+      <w:pPr>
+        <w:pStyle w:val="ListParagraph"/>
+        <w:numPr>
+          <w:ilvl w:val="2"/>
+          <w:numId w:val="5"/>
+        </w:numPr>
+        <w:rPr>
+          <w:color w:val="FF0000"/>
+        </w:rPr>
+      </w:pPr>
+      <w:r>
+        <w:rPr>
+          <w:color w:val="FF0000"/>
+        </w:rPr>
+        <w:t>When another task wants to take it, didn’t take properly, due to nesting counter existence</w:t>
       </w:r>
     </w:p>
     <w:p>
@@ -961,91 +1095,14 @@
           <w:ilvl w:val="0"/>
           <w:numId w:val="5"/>
         </w:numPr>
-      </w:pPr>
-      <w:r>
-        <w:t xml:space="preserve">Need remove from </w:t>
-      </w:r>
-      <w:proofErr w:type="spellStart"/>
-      <w:r>
-        <w:t>avl</w:t>
-      </w:r>
-      <w:proofErr w:type="spellEnd"/>
-      <w:r>
-        <w:t xml:space="preserve"> and </w:t>
-      </w:r>
-      <w:proofErr w:type="spellStart"/>
-      <w:r>
-        <w:t>readylist</w:t>
-      </w:r>
-      <w:proofErr w:type="spellEnd"/>
-      <w:r>
-        <w:t xml:space="preserve"> in </w:t>
-      </w:r>
-      <w:proofErr w:type="spellStart"/>
-      <w:r>
-        <w:t>OSTick</w:t>
-      </w:r>
-      <w:bookmarkStart w:id="0" w:name="_GoBack"/>
-      <w:bookmarkEnd w:id="0"/>
-      <w:proofErr w:type="spellEnd"/>
-    </w:p>
-    <w:p>
-      <w:pPr>
-        <w:pStyle w:val="ListParagraph"/>
-        <w:numPr>
-          <w:ilvl w:val="1"/>
-          <w:numId w:val="5"/>
-        </w:numPr>
-      </w:pPr>
-      <w:r>
-        <w:t>Post mutex properly</w:t>
-      </w:r>
-    </w:p>
-    <w:p>
-      <w:pPr>
-        <w:pStyle w:val="ListParagraph"/>
-        <w:numPr>
-          <w:ilvl w:val="2"/>
-          <w:numId w:val="5"/>
-        </w:numPr>
-      </w:pPr>
-      <w:r>
-        <w:t>After posting still got nesting counter</w:t>
-      </w:r>
-    </w:p>
-    <w:p>
-      <w:pPr>
-        <w:pStyle w:val="ListParagraph"/>
-        <w:numPr>
-          <w:ilvl w:val="1"/>
-          <w:numId w:val="5"/>
-        </w:numPr>
-      </w:pPr>
-      <w:r>
-        <w:t>Nesting counter exists</w:t>
-      </w:r>
-    </w:p>
-    <w:p>
-      <w:pPr>
-        <w:pStyle w:val="ListParagraph"/>
-        <w:numPr>
-          <w:ilvl w:val="1"/>
-          <w:numId w:val="5"/>
-        </w:numPr>
-      </w:pPr>
-      <w:r>
-        <w:t>When another task wants to take it, didn’t take properly, due to nesting counter existence</w:t>
-      </w:r>
-    </w:p>
-    <w:p>
-      <w:pPr>
-        <w:pStyle w:val="ListParagraph"/>
-        <w:numPr>
-          <w:ilvl w:val="0"/>
-          <w:numId w:val="5"/>
-        </w:numPr>
-      </w:pPr>
-      <w:r>
+        <w:rPr>
+          <w:b/>
+        </w:rPr>
+      </w:pPr>
+      <w:r>
+        <w:rPr>
+          <w:b/>
+        </w:rPr>
         <w:t>We fixed the above by adding checks in revive rec task</w:t>
       </w:r>
     </w:p>
@@ -1261,7 +1318,7 @@
         <w:ind w:left="2160" w:hanging="180"/>
       </w:pPr>
     </w:lvl>
-    <w:lvl w:ilvl="3" w:tplc="0409000F" w:tentative="1">
+    <w:lvl w:ilvl="3" w:tplc="0409000F">
       <w:start w:val="1"/>
       <w:numFmt w:val="decimal"/>
       <w:lvlText w:val="%4."/>

</xml_diff>

<commit_message>
flag should be ok already, had to assign new variable to flag at end of sync release
</commit_message>
<xml_diff>
--- a/ce4053/Reports and Presentations/Phase 2/Notes.docx
+++ b/ce4053/Reports and Presentations/Phase 2/Notes.docx
@@ -918,8 +918,6 @@
       <w:r>
         <w:t>tasksempost</w:t>
       </w:r>
-      <w:bookmarkStart w:id="0" w:name="_GoBack"/>
-      <w:bookmarkEnd w:id="0"/>
       <w:proofErr w:type="spellEnd"/>
     </w:p>
     <w:p>
@@ -1187,6 +1185,1034 @@
       </w:pPr>
       <w:r>
         <w:t>But this has no problems because mutex already released properly prior, and anyone that wants them will be able to get them.</w:t>
+      </w:r>
+    </w:p>
+    <w:p>
+      <w:r>
+        <w:t>Below is the task sets we try to run, assuming they are schedulable.</w:t>
+      </w:r>
+    </w:p>
+    <w:tbl>
+      <w:tblPr>
+        <w:tblStyle w:val="TableGrid"/>
+        <w:tblW w:w="0" w:type="auto"/>
+        <w:tblLook w:val="04A0" w:firstRow="1" w:lastRow="0" w:firstColumn="1" w:lastColumn="0" w:noHBand="0" w:noVBand="1"/>
+      </w:tblPr>
+      <w:tblGrid>
+        <w:gridCol w:w="1168"/>
+        <w:gridCol w:w="1168"/>
+        <w:gridCol w:w="1169"/>
+        <w:gridCol w:w="1169"/>
+        <w:gridCol w:w="1169"/>
+        <w:gridCol w:w="1169"/>
+        <w:gridCol w:w="1169"/>
+        <w:gridCol w:w="1169"/>
+      </w:tblGrid>
+      <w:tr>
+        <w:tc>
+          <w:tcPr>
+            <w:tcW w:w="1168" w:type="dxa"/>
+          </w:tcPr>
+          <w:p>
+            <w:pPr>
+              <w:rPr>
+                <w:b/>
+              </w:rPr>
+            </w:pPr>
+            <w:r>
+              <w:rPr>
+                <w:b/>
+              </w:rPr>
+              <w:t>Task One</w:t>
+            </w:r>
+          </w:p>
+        </w:tc>
+        <w:tc>
+          <w:tcPr>
+            <w:tcW w:w="1168" w:type="dxa"/>
+          </w:tcPr>
+          <w:p>
+            <w:pPr>
+              <w:rPr>
+                <w:b/>
+              </w:rPr>
+            </w:pPr>
+            <w:r>
+              <w:rPr>
+                <w:b/>
+              </w:rPr>
+              <w:t>Mutex Held</w:t>
+            </w:r>
+          </w:p>
+        </w:tc>
+        <w:tc>
+          <w:tcPr>
+            <w:tcW w:w="1169" w:type="dxa"/>
+          </w:tcPr>
+          <w:p>
+            <w:pPr>
+              <w:rPr>
+                <w:b/>
+              </w:rPr>
+            </w:pPr>
+            <w:r>
+              <w:rPr>
+                <w:b/>
+              </w:rPr>
+              <w:t>Task Two</w:t>
+            </w:r>
+          </w:p>
+        </w:tc>
+        <w:tc>
+          <w:tcPr>
+            <w:tcW w:w="1169" w:type="dxa"/>
+          </w:tcPr>
+          <w:p>
+            <w:pPr>
+              <w:rPr>
+                <w:b/>
+              </w:rPr>
+            </w:pPr>
+            <w:r>
+              <w:rPr>
+                <w:b/>
+              </w:rPr>
+              <w:t>Mutex Held</w:t>
+            </w:r>
+          </w:p>
+        </w:tc>
+        <w:tc>
+          <w:tcPr>
+            <w:tcW w:w="1169" w:type="dxa"/>
+          </w:tcPr>
+          <w:p>
+            <w:pPr>
+              <w:rPr>
+                <w:b/>
+              </w:rPr>
+            </w:pPr>
+            <w:r>
+              <w:rPr>
+                <w:b/>
+              </w:rPr>
+              <w:t>Task Three</w:t>
+            </w:r>
+          </w:p>
+        </w:tc>
+        <w:tc>
+          <w:tcPr>
+            <w:tcW w:w="1169" w:type="dxa"/>
+          </w:tcPr>
+          <w:p>
+            <w:pPr>
+              <w:rPr>
+                <w:b/>
+              </w:rPr>
+            </w:pPr>
+            <w:r>
+              <w:rPr>
+                <w:b/>
+              </w:rPr>
+              <w:t>Mutex Held</w:t>
+            </w:r>
+          </w:p>
+        </w:tc>
+        <w:tc>
+          <w:tcPr>
+            <w:tcW w:w="1169" w:type="dxa"/>
+          </w:tcPr>
+          <w:p>
+            <w:pPr>
+              <w:rPr>
+                <w:b/>
+              </w:rPr>
+            </w:pPr>
+            <w:r>
+              <w:rPr>
+                <w:b/>
+              </w:rPr>
+              <w:t>Result</w:t>
+            </w:r>
+          </w:p>
+        </w:tc>
+        <w:tc>
+          <w:tcPr>
+            <w:tcW w:w="1169" w:type="dxa"/>
+          </w:tcPr>
+          <w:p>
+            <w:pPr>
+              <w:rPr>
+                <w:b/>
+              </w:rPr>
+            </w:pPr>
+            <w:r>
+              <w:rPr>
+                <w:b/>
+              </w:rPr>
+              <w:t>Remarks</w:t>
+            </w:r>
+          </w:p>
+        </w:tc>
+      </w:tr>
+      <w:tr>
+        <w:tc>
+          <w:tcPr>
+            <w:tcW w:w="1168" w:type="dxa"/>
+          </w:tcPr>
+          <w:p>
+            <w:r>
+              <w:t>5</w:t>
+            </w:r>
+          </w:p>
+        </w:tc>
+        <w:tc>
+          <w:tcPr>
+            <w:tcW w:w="1168" w:type="dxa"/>
+          </w:tcPr>
+          <w:p>
+            <w:r>
+              <w:t>2, 3</w:t>
+            </w:r>
+          </w:p>
+        </w:tc>
+        <w:tc>
+          <w:tcPr>
+            <w:tcW w:w="1169" w:type="dxa"/>
+          </w:tcPr>
+          <w:p>
+            <w:r>
+              <w:t>6</w:t>
+            </w:r>
+          </w:p>
+        </w:tc>
+        <w:tc>
+          <w:tcPr>
+            <w:tcW w:w="1169" w:type="dxa"/>
+          </w:tcPr>
+          <w:p>
+            <w:r>
+              <w:t>2, 3</w:t>
+            </w:r>
+          </w:p>
+        </w:tc>
+        <w:tc>
+          <w:tcPr>
+            <w:tcW w:w="1169" w:type="dxa"/>
+          </w:tcPr>
+          <w:p>
+            <w:r>
+              <w:t>6</w:t>
+            </w:r>
+          </w:p>
+        </w:tc>
+        <w:tc>
+          <w:tcPr>
+            <w:tcW w:w="1169" w:type="dxa"/>
+          </w:tcPr>
+          <w:p>
+            <w:r>
+              <w:t>-</w:t>
+            </w:r>
+          </w:p>
+        </w:tc>
+        <w:tc>
+          <w:tcPr>
+            <w:tcW w:w="1169" w:type="dxa"/>
+          </w:tcPr>
+          <w:p>
+            <w:r>
+              <w:t>ok</w:t>
+            </w:r>
+          </w:p>
+        </w:tc>
+        <w:tc>
+          <w:tcPr>
+            <w:tcW w:w="1169" w:type="dxa"/>
+          </w:tcPr>
+          <w:p/>
+        </w:tc>
+      </w:tr>
+      <w:tr>
+        <w:tc>
+          <w:tcPr>
+            <w:tcW w:w="1168" w:type="dxa"/>
+          </w:tcPr>
+          <w:p>
+            <w:r>
+              <w:t>5</w:t>
+            </w:r>
+          </w:p>
+        </w:tc>
+        <w:tc>
+          <w:tcPr>
+            <w:tcW w:w="1168" w:type="dxa"/>
+          </w:tcPr>
+          <w:p>
+            <w:r>
+              <w:t>2, 3</w:t>
+            </w:r>
+          </w:p>
+        </w:tc>
+        <w:tc>
+          <w:tcPr>
+            <w:tcW w:w="1169" w:type="dxa"/>
+          </w:tcPr>
+          <w:p>
+            <w:r>
+              <w:t>6</w:t>
+            </w:r>
+          </w:p>
+        </w:tc>
+        <w:tc>
+          <w:tcPr>
+            <w:tcW w:w="1169" w:type="dxa"/>
+          </w:tcPr>
+          <w:p>
+            <w:r>
+              <w:t>2, 3</w:t>
+            </w:r>
+          </w:p>
+        </w:tc>
+        <w:tc>
+          <w:tcPr>
+            <w:tcW w:w="1169" w:type="dxa"/>
+          </w:tcPr>
+          <w:p>
+            <w:r>
+              <w:t>7</w:t>
+            </w:r>
+          </w:p>
+        </w:tc>
+        <w:tc>
+          <w:tcPr>
+            <w:tcW w:w="1169" w:type="dxa"/>
+          </w:tcPr>
+          <w:p>
+            <w:r>
+              <w:t>-</w:t>
+            </w:r>
+          </w:p>
+        </w:tc>
+        <w:tc>
+          <w:tcPr>
+            <w:tcW w:w="1169" w:type="dxa"/>
+          </w:tcPr>
+          <w:p>
+            <w:r>
+              <w:t>ok</w:t>
+            </w:r>
+          </w:p>
+        </w:tc>
+        <w:tc>
+          <w:tcPr>
+            <w:tcW w:w="1169" w:type="dxa"/>
+          </w:tcPr>
+          <w:p/>
+        </w:tc>
+      </w:tr>
+      <w:tr>
+        <w:tc>
+          <w:tcPr>
+            <w:tcW w:w="1168" w:type="dxa"/>
+          </w:tcPr>
+          <w:p>
+            <w:r>
+              <w:t>5</w:t>
+            </w:r>
+          </w:p>
+        </w:tc>
+        <w:tc>
+          <w:tcPr>
+            <w:tcW w:w="1168" w:type="dxa"/>
+          </w:tcPr>
+          <w:p>
+            <w:r>
+              <w:t>2, 3</w:t>
+            </w:r>
+          </w:p>
+        </w:tc>
+        <w:tc>
+          <w:tcPr>
+            <w:tcW w:w="1169" w:type="dxa"/>
+          </w:tcPr>
+          <w:p>
+            <w:r>
+              <w:t>6</w:t>
+            </w:r>
+          </w:p>
+        </w:tc>
+        <w:tc>
+          <w:tcPr>
+            <w:tcW w:w="1169" w:type="dxa"/>
+          </w:tcPr>
+          <w:p>
+            <w:r>
+              <w:t>2, 3</w:t>
+            </w:r>
+          </w:p>
+        </w:tc>
+        <w:tc>
+          <w:tcPr>
+            <w:tcW w:w="1169" w:type="dxa"/>
+          </w:tcPr>
+          <w:p>
+            <w:r>
+              <w:t>6</w:t>
+            </w:r>
+          </w:p>
+        </w:tc>
+        <w:tc>
+          <w:tcPr>
+            <w:tcW w:w="1169" w:type="dxa"/>
+          </w:tcPr>
+          <w:p>
+            <w:r>
+              <w:t>2</w:t>
+            </w:r>
+          </w:p>
+        </w:tc>
+        <w:tc>
+          <w:tcPr>
+            <w:tcW w:w="1169" w:type="dxa"/>
+          </w:tcPr>
+          <w:p>
+            <w:r>
+              <w:t>ok</w:t>
+            </w:r>
+          </w:p>
+        </w:tc>
+        <w:tc>
+          <w:tcPr>
+            <w:tcW w:w="1169" w:type="dxa"/>
+          </w:tcPr>
+          <w:p/>
+        </w:tc>
+      </w:tr>
+      <w:tr>
+        <w:tc>
+          <w:tcPr>
+            <w:tcW w:w="1168" w:type="dxa"/>
+          </w:tcPr>
+          <w:p>
+            <w:r>
+              <w:t>5</w:t>
+            </w:r>
+          </w:p>
+        </w:tc>
+        <w:tc>
+          <w:tcPr>
+            <w:tcW w:w="1168" w:type="dxa"/>
+          </w:tcPr>
+          <w:p>
+            <w:r>
+              <w:t xml:space="preserve">1, </w:t>
+            </w:r>
+            <w:r>
+              <w:t>2, 3</w:t>
+            </w:r>
+          </w:p>
+        </w:tc>
+        <w:tc>
+          <w:tcPr>
+            <w:tcW w:w="1169" w:type="dxa"/>
+          </w:tcPr>
+          <w:p>
+            <w:r>
+              <w:t>6</w:t>
+            </w:r>
+          </w:p>
+        </w:tc>
+        <w:tc>
+          <w:tcPr>
+            <w:tcW w:w="1169" w:type="dxa"/>
+          </w:tcPr>
+          <w:p>
+            <w:r>
+              <w:t>2, 3</w:t>
+            </w:r>
+          </w:p>
+        </w:tc>
+        <w:tc>
+          <w:tcPr>
+            <w:tcW w:w="1169" w:type="dxa"/>
+          </w:tcPr>
+          <w:p>
+            <w:r>
+              <w:t>6</w:t>
+            </w:r>
+          </w:p>
+        </w:tc>
+        <w:tc>
+          <w:tcPr>
+            <w:tcW w:w="1169" w:type="dxa"/>
+          </w:tcPr>
+          <w:p>
+            <w:r>
+              <w:t>2</w:t>
+            </w:r>
+          </w:p>
+        </w:tc>
+        <w:tc>
+          <w:tcPr>
+            <w:tcW w:w="1169" w:type="dxa"/>
+          </w:tcPr>
+          <w:p>
+            <w:r>
+              <w:t>ok</w:t>
+            </w:r>
+          </w:p>
+        </w:tc>
+        <w:tc>
+          <w:tcPr>
+            <w:tcW w:w="1169" w:type="dxa"/>
+          </w:tcPr>
+          <w:p/>
+        </w:tc>
+      </w:tr>
+      <w:tr>
+        <w:tc>
+          <w:tcPr>
+            <w:tcW w:w="1168" w:type="dxa"/>
+          </w:tcPr>
+          <w:p>
+            <w:r>
+              <w:t>5</w:t>
+            </w:r>
+          </w:p>
+        </w:tc>
+        <w:tc>
+          <w:tcPr>
+            <w:tcW w:w="1168" w:type="dxa"/>
+          </w:tcPr>
+          <w:p>
+            <w:r>
+              <w:t>1, 2, 3</w:t>
+            </w:r>
+          </w:p>
+        </w:tc>
+        <w:tc>
+          <w:tcPr>
+            <w:tcW w:w="1169" w:type="dxa"/>
+          </w:tcPr>
+          <w:p>
+            <w:r>
+              <w:t>6</w:t>
+            </w:r>
+          </w:p>
+        </w:tc>
+        <w:tc>
+          <w:tcPr>
+            <w:tcW w:w="1169" w:type="dxa"/>
+          </w:tcPr>
+          <w:p>
+            <w:r>
+              <w:t>2, 3</w:t>
+            </w:r>
+          </w:p>
+        </w:tc>
+        <w:tc>
+          <w:tcPr>
+            <w:tcW w:w="1169" w:type="dxa"/>
+          </w:tcPr>
+          <w:p>
+            <w:r>
+              <w:t>6</w:t>
+            </w:r>
+          </w:p>
+        </w:tc>
+        <w:tc>
+          <w:tcPr>
+            <w:tcW w:w="1169" w:type="dxa"/>
+          </w:tcPr>
+          <w:p>
+            <w:r>
+              <w:t xml:space="preserve">1, </w:t>
+            </w:r>
+            <w:r>
+              <w:t>2</w:t>
+            </w:r>
+          </w:p>
+        </w:tc>
+        <w:tc>
+          <w:tcPr>
+            <w:tcW w:w="1169" w:type="dxa"/>
+          </w:tcPr>
+          <w:p>
+            <w:r>
+              <w:t>ok</w:t>
+            </w:r>
+          </w:p>
+        </w:tc>
+        <w:tc>
+          <w:tcPr>
+            <w:tcW w:w="1169" w:type="dxa"/>
+          </w:tcPr>
+          <w:p/>
+        </w:tc>
+      </w:tr>
+      <w:tr>
+        <w:tc>
+          <w:tcPr>
+            <w:tcW w:w="1168" w:type="dxa"/>
+          </w:tcPr>
+          <w:p>
+            <w:r>
+              <w:t>6</w:t>
+            </w:r>
+          </w:p>
+        </w:tc>
+        <w:tc>
+          <w:tcPr>
+            <w:tcW w:w="1168" w:type="dxa"/>
+          </w:tcPr>
+          <w:p>
+            <w:r>
+              <w:t>1, 2, 3</w:t>
+            </w:r>
+          </w:p>
+        </w:tc>
+        <w:tc>
+          <w:tcPr>
+            <w:tcW w:w="1169" w:type="dxa"/>
+          </w:tcPr>
+          <w:p>
+            <w:r>
+              <w:t>5</w:t>
+            </w:r>
+          </w:p>
+        </w:tc>
+        <w:tc>
+          <w:tcPr>
+            <w:tcW w:w="1169" w:type="dxa"/>
+          </w:tcPr>
+          <w:p>
+            <w:r>
+              <w:t>2, 3</w:t>
+            </w:r>
+          </w:p>
+        </w:tc>
+        <w:tc>
+          <w:tcPr>
+            <w:tcW w:w="1169" w:type="dxa"/>
+          </w:tcPr>
+          <w:p>
+            <w:r>
+              <w:t>5</w:t>
+            </w:r>
+          </w:p>
+        </w:tc>
+        <w:tc>
+          <w:tcPr>
+            <w:tcW w:w="1169" w:type="dxa"/>
+          </w:tcPr>
+          <w:p>
+            <w:r>
+              <w:t>1, 2</w:t>
+            </w:r>
+          </w:p>
+        </w:tc>
+        <w:tc>
+          <w:tcPr>
+            <w:tcW w:w="1169" w:type="dxa"/>
+          </w:tcPr>
+          <w:p>
+            <w:r>
+              <w:t>ok</w:t>
+            </w:r>
+          </w:p>
+        </w:tc>
+        <w:tc>
+          <w:tcPr>
+            <w:tcW w:w="1169" w:type="dxa"/>
+          </w:tcPr>
+          <w:p/>
+        </w:tc>
+      </w:tr>
+      <w:tr>
+        <w:tc>
+          <w:tcPr>
+            <w:tcW w:w="1168" w:type="dxa"/>
+          </w:tcPr>
+          <w:p>
+            <w:r>
+              <w:t>5</w:t>
+            </w:r>
+          </w:p>
+        </w:tc>
+        <w:tc>
+          <w:tcPr>
+            <w:tcW w:w="1168" w:type="dxa"/>
+          </w:tcPr>
+          <w:p>
+            <w:r>
+              <w:t>1, 2, 3</w:t>
+            </w:r>
+          </w:p>
+        </w:tc>
+        <w:tc>
+          <w:tcPr>
+            <w:tcW w:w="1169" w:type="dxa"/>
+          </w:tcPr>
+          <w:p>
+            <w:r>
+              <w:t>5</w:t>
+            </w:r>
+          </w:p>
+        </w:tc>
+        <w:tc>
+          <w:tcPr>
+            <w:tcW w:w="1169" w:type="dxa"/>
+          </w:tcPr>
+          <w:p>
+            <w:r>
+              <w:t>2, 3</w:t>
+            </w:r>
+          </w:p>
+        </w:tc>
+        <w:tc>
+          <w:tcPr>
+            <w:tcW w:w="1169" w:type="dxa"/>
+          </w:tcPr>
+          <w:p>
+            <w:r>
+              <w:t>5</w:t>
+            </w:r>
+          </w:p>
+        </w:tc>
+        <w:tc>
+          <w:tcPr>
+            <w:tcW w:w="1169" w:type="dxa"/>
+          </w:tcPr>
+          <w:p>
+            <w:r>
+              <w:t>1, 2</w:t>
+            </w:r>
+          </w:p>
+        </w:tc>
+        <w:tc>
+          <w:tcPr>
+            <w:tcW w:w="1169" w:type="dxa"/>
+          </w:tcPr>
+          <w:p>
+            <w:r>
+              <w:t>ok</w:t>
+            </w:r>
+          </w:p>
+        </w:tc>
+        <w:tc>
+          <w:tcPr>
+            <w:tcW w:w="1169" w:type="dxa"/>
+          </w:tcPr>
+          <w:p/>
+        </w:tc>
+      </w:tr>
+      <w:tr>
+        <w:tc>
+          <w:tcPr>
+            <w:tcW w:w="1168" w:type="dxa"/>
+          </w:tcPr>
+          <w:p>
+            <w:r>
+              <w:t>5</w:t>
+            </w:r>
+          </w:p>
+        </w:tc>
+        <w:tc>
+          <w:tcPr>
+            <w:tcW w:w="1168" w:type="dxa"/>
+          </w:tcPr>
+          <w:p>
+            <w:r>
+              <w:t>1, 2, 3</w:t>
+            </w:r>
+          </w:p>
+        </w:tc>
+        <w:tc>
+          <w:tcPr>
+            <w:tcW w:w="1169" w:type="dxa"/>
+          </w:tcPr>
+          <w:p>
+            <w:r>
+              <w:t>5</w:t>
+            </w:r>
+          </w:p>
+        </w:tc>
+        <w:tc>
+          <w:tcPr>
+            <w:tcW w:w="1169" w:type="dxa"/>
+          </w:tcPr>
+          <w:p>
+            <w:r>
+              <w:t xml:space="preserve">1, </w:t>
+            </w:r>
+            <w:r>
+              <w:t>2, 3</w:t>
+            </w:r>
+          </w:p>
+        </w:tc>
+        <w:tc>
+          <w:tcPr>
+            <w:tcW w:w="1169" w:type="dxa"/>
+          </w:tcPr>
+          <w:p>
+            <w:r>
+              <w:t>5</w:t>
+            </w:r>
+          </w:p>
+        </w:tc>
+        <w:tc>
+          <w:tcPr>
+            <w:tcW w:w="1169" w:type="dxa"/>
+          </w:tcPr>
+          <w:p>
+            <w:r>
+              <w:t>1, 2</w:t>
+            </w:r>
+            <w:r>
+              <w:t>, 3</w:t>
+            </w:r>
+          </w:p>
+        </w:tc>
+        <w:tc>
+          <w:tcPr>
+            <w:tcW w:w="1169" w:type="dxa"/>
+          </w:tcPr>
+          <w:p>
+            <w:r>
+              <w:t>ok</w:t>
+            </w:r>
+          </w:p>
+        </w:tc>
+        <w:tc>
+          <w:tcPr>
+            <w:tcW w:w="1169" w:type="dxa"/>
+          </w:tcPr>
+          <w:p/>
+        </w:tc>
+      </w:tr>
+      <w:tr>
+        <w:tc>
+          <w:tcPr>
+            <w:tcW w:w="1168" w:type="dxa"/>
+          </w:tcPr>
+          <w:p>
+            <w:r>
+              <w:t>5</w:t>
+            </w:r>
+          </w:p>
+        </w:tc>
+        <w:tc>
+          <w:tcPr>
+            <w:tcW w:w="1168" w:type="dxa"/>
+          </w:tcPr>
+          <w:p>
+            <w:r>
+              <w:t>1, 2, 3</w:t>
+            </w:r>
+          </w:p>
+        </w:tc>
+        <w:tc>
+          <w:tcPr>
+            <w:tcW w:w="1169" w:type="dxa"/>
+          </w:tcPr>
+          <w:p>
+            <w:r>
+              <w:t>8</w:t>
+            </w:r>
+          </w:p>
+        </w:tc>
+        <w:tc>
+          <w:tcPr>
+            <w:tcW w:w="1169" w:type="dxa"/>
+          </w:tcPr>
+          <w:p>
+            <w:r>
+              <w:t>1, 2, 3</w:t>
+            </w:r>
+          </w:p>
+        </w:tc>
+        <w:tc>
+          <w:tcPr>
+            <w:tcW w:w="1169" w:type="dxa"/>
+          </w:tcPr>
+          <w:p>
+            <w:r>
+              <w:t>10</w:t>
+            </w:r>
+          </w:p>
+        </w:tc>
+        <w:tc>
+          <w:tcPr>
+            <w:tcW w:w="1169" w:type="dxa"/>
+          </w:tcPr>
+          <w:p>
+            <w:r>
+              <w:t>1, 2, 3</w:t>
+            </w:r>
+          </w:p>
+        </w:tc>
+        <w:tc>
+          <w:tcPr>
+            <w:tcW w:w="1169" w:type="dxa"/>
+          </w:tcPr>
+          <w:p>
+            <w:r>
+              <w:t>ok</w:t>
+            </w:r>
+          </w:p>
+        </w:tc>
+        <w:tc>
+          <w:tcPr>
+            <w:tcW w:w="1169" w:type="dxa"/>
+          </w:tcPr>
+          <w:p/>
+        </w:tc>
+      </w:tr>
+    </w:tbl>
+    <w:p/>
+    <w:p>
+      <w:pPr>
+        <w:pStyle w:val="Heading1"/>
+      </w:pPr>
+      <w:r>
+        <w:t>Time Stamps</w:t>
+      </w:r>
+    </w:p>
+    <w:p>
+      <w:pPr>
+        <w:pStyle w:val="ListParagraph"/>
+        <w:numPr>
+          <w:ilvl w:val="0"/>
+          <w:numId w:val="7"/>
+        </w:numPr>
+      </w:pPr>
+      <w:proofErr w:type="spellStart"/>
+      <w:r>
+        <w:t>OSSched</w:t>
+      </w:r>
+      <w:proofErr w:type="spellEnd"/>
+      <w:r>
+        <w:t xml:space="preserve"> with </w:t>
+      </w:r>
+      <w:proofErr w:type="spellStart"/>
+      <w:r>
+        <w:t>sched</w:t>
+      </w:r>
+      <w:proofErr w:type="spellEnd"/>
+    </w:p>
+    <w:p>
+      <w:pPr>
+        <w:pStyle w:val="ListParagraph"/>
+        <w:numPr>
+          <w:ilvl w:val="0"/>
+          <w:numId w:val="7"/>
+        </w:numPr>
+      </w:pPr>
+      <w:proofErr w:type="spellStart"/>
+      <w:r>
+        <w:t>OSSched</w:t>
+      </w:r>
+      <w:proofErr w:type="spellEnd"/>
+      <w:r>
+        <w:t xml:space="preserve"> without </w:t>
+      </w:r>
+      <w:proofErr w:type="spellStart"/>
+      <w:r>
+        <w:t>sched</w:t>
+      </w:r>
+      <w:proofErr w:type="spellEnd"/>
+      <w:r>
+        <w:t xml:space="preserve"> </w:t>
+      </w:r>
+      <w:r>
+        <w:sym w:font="Wingdings" w:char="F0E0"/>
+      </w:r>
+      <w:r>
+        <w:t xml:space="preserve"> 431</w:t>
+      </w:r>
+      <w:bookmarkStart w:id="0" w:name="_GoBack"/>
+      <w:bookmarkEnd w:id="0"/>
+    </w:p>
+    <w:p>
+      <w:pPr>
+        <w:pStyle w:val="ListParagraph"/>
+        <w:numPr>
+          <w:ilvl w:val="0"/>
+          <w:numId w:val="7"/>
+        </w:numPr>
+      </w:pPr>
+      <w:proofErr w:type="spellStart"/>
+      <w:r>
+        <w:t>Rbtree</w:t>
+      </w:r>
+      <w:proofErr w:type="spellEnd"/>
+      <w:r>
+        <w:t xml:space="preserve"> insert</w:t>
+      </w:r>
+    </w:p>
+    <w:p>
+      <w:pPr>
+        <w:pStyle w:val="ListParagraph"/>
+        <w:numPr>
+          <w:ilvl w:val="0"/>
+          <w:numId w:val="7"/>
+        </w:numPr>
+      </w:pPr>
+      <w:proofErr w:type="spellStart"/>
+      <w:r>
+        <w:t>Rbtree</w:t>
+      </w:r>
+      <w:proofErr w:type="spellEnd"/>
+      <w:r>
+        <w:t xml:space="preserve"> remove</w:t>
+      </w:r>
+    </w:p>
+    <w:p>
+      <w:pPr>
+        <w:pStyle w:val="ListParagraph"/>
+        <w:numPr>
+          <w:ilvl w:val="0"/>
+          <w:numId w:val="7"/>
+        </w:numPr>
+      </w:pPr>
+      <w:r>
+        <w:t>Stack push</w:t>
+      </w:r>
+    </w:p>
+    <w:p>
+      <w:pPr>
+        <w:pStyle w:val="ListParagraph"/>
+        <w:numPr>
+          <w:ilvl w:val="0"/>
+          <w:numId w:val="7"/>
+        </w:numPr>
+      </w:pPr>
+      <w:r>
+        <w:t>Stack pop</w:t>
+      </w:r>
+    </w:p>
+    <w:p>
+      <w:pPr>
+        <w:pStyle w:val="ListParagraph"/>
+        <w:numPr>
+          <w:ilvl w:val="0"/>
+          <w:numId w:val="7"/>
+        </w:numPr>
+      </w:pPr>
+      <w:r>
+        <w:t>Mutex pend</w:t>
+      </w:r>
+    </w:p>
+    <w:p>
+      <w:pPr>
+        <w:pStyle w:val="ListParagraph"/>
+        <w:numPr>
+          <w:ilvl w:val="0"/>
+          <w:numId w:val="7"/>
+        </w:numPr>
+      </w:pPr>
+      <w:r>
+        <w:t>Mutex post</w:t>
       </w:r>
     </w:p>
     <w:sectPr>
@@ -1576,9 +2602,208 @@
     </w:lvl>
   </w:abstractNum>
   <w:abstractNum w:abstractNumId="4" w15:restartNumberingAfterBreak="0">
+    <w:nsid w:val="524E315F"/>
+    <w:multiLevelType w:val="hybridMultilevel"/>
+    <w:tmpl w:val="834C88D6"/>
+    <w:lvl w:ilvl="0" w:tplc="0409000F">
+      <w:start w:val="1"/>
+      <w:numFmt w:val="decimal"/>
+      <w:lvlText w:val="%1."/>
+      <w:lvlJc w:val="left"/>
+      <w:pPr>
+        <w:ind w:left="720" w:hanging="360"/>
+      </w:pPr>
+    </w:lvl>
+    <w:lvl w:ilvl="1" w:tplc="04090019">
+      <w:start w:val="1"/>
+      <w:numFmt w:val="lowerLetter"/>
+      <w:lvlText w:val="%2."/>
+      <w:lvlJc w:val="left"/>
+      <w:pPr>
+        <w:ind w:left="1440" w:hanging="360"/>
+      </w:pPr>
+    </w:lvl>
+    <w:lvl w:ilvl="2" w:tplc="0409001B" w:tentative="1">
+      <w:start w:val="1"/>
+      <w:numFmt w:val="lowerRoman"/>
+      <w:lvlText w:val="%3."/>
+      <w:lvlJc w:val="right"/>
+      <w:pPr>
+        <w:ind w:left="2160" w:hanging="180"/>
+      </w:pPr>
+    </w:lvl>
+    <w:lvl w:ilvl="3" w:tplc="0409000F" w:tentative="1">
+      <w:start w:val="1"/>
+      <w:numFmt w:val="decimal"/>
+      <w:lvlText w:val="%4."/>
+      <w:lvlJc w:val="left"/>
+      <w:pPr>
+        <w:ind w:left="2880" w:hanging="360"/>
+      </w:pPr>
+    </w:lvl>
+    <w:lvl w:ilvl="4" w:tplc="04090019" w:tentative="1">
+      <w:start w:val="1"/>
+      <w:numFmt w:val="lowerLetter"/>
+      <w:lvlText w:val="%5."/>
+      <w:lvlJc w:val="left"/>
+      <w:pPr>
+        <w:ind w:left="3600" w:hanging="360"/>
+      </w:pPr>
+    </w:lvl>
+    <w:lvl w:ilvl="5" w:tplc="0409001B" w:tentative="1">
+      <w:start w:val="1"/>
+      <w:numFmt w:val="lowerRoman"/>
+      <w:lvlText w:val="%6."/>
+      <w:lvlJc w:val="right"/>
+      <w:pPr>
+        <w:ind w:left="4320" w:hanging="180"/>
+      </w:pPr>
+    </w:lvl>
+    <w:lvl w:ilvl="6" w:tplc="0409000F" w:tentative="1">
+      <w:start w:val="1"/>
+      <w:numFmt w:val="decimal"/>
+      <w:lvlText w:val="%7."/>
+      <w:lvlJc w:val="left"/>
+      <w:pPr>
+        <w:ind w:left="5040" w:hanging="360"/>
+      </w:pPr>
+    </w:lvl>
+    <w:lvl w:ilvl="7" w:tplc="04090019" w:tentative="1">
+      <w:start w:val="1"/>
+      <w:numFmt w:val="lowerLetter"/>
+      <w:lvlText w:val="%8."/>
+      <w:lvlJc w:val="left"/>
+      <w:pPr>
+        <w:ind w:left="5760" w:hanging="360"/>
+      </w:pPr>
+    </w:lvl>
+    <w:lvl w:ilvl="8" w:tplc="0409001B" w:tentative="1">
+      <w:start w:val="1"/>
+      <w:numFmt w:val="lowerRoman"/>
+      <w:lvlText w:val="%9."/>
+      <w:lvlJc w:val="right"/>
+      <w:pPr>
+        <w:ind w:left="6480" w:hanging="180"/>
+      </w:pPr>
+    </w:lvl>
+  </w:abstractNum>
+  <w:abstractNum w:abstractNumId="5" w15:restartNumberingAfterBreak="0">
     <w:nsid w:val="53DD13C8"/>
     <w:multiLevelType w:val="hybridMultilevel"/>
     <w:tmpl w:val="1C38E3B6"/>
+    <w:lvl w:ilvl="0" w:tplc="04090001">
+      <w:start w:val="1"/>
+      <w:numFmt w:val="bullet"/>
+      <w:lvlText w:val=""/>
+      <w:lvlJc w:val="left"/>
+      <w:pPr>
+        <w:ind w:left="720" w:hanging="360"/>
+      </w:pPr>
+      <w:rPr>
+        <w:rFonts w:ascii="Symbol" w:hAnsi="Symbol" w:hint="default"/>
+      </w:rPr>
+    </w:lvl>
+    <w:lvl w:ilvl="1" w:tplc="04090003" w:tentative="1">
+      <w:start w:val="1"/>
+      <w:numFmt w:val="bullet"/>
+      <w:lvlText w:val="o"/>
+      <w:lvlJc w:val="left"/>
+      <w:pPr>
+        <w:ind w:left="1440" w:hanging="360"/>
+      </w:pPr>
+      <w:rPr>
+        <w:rFonts w:ascii="Courier New" w:hAnsi="Courier New" w:cs="Courier New" w:hint="default"/>
+      </w:rPr>
+    </w:lvl>
+    <w:lvl w:ilvl="2" w:tplc="04090005" w:tentative="1">
+      <w:start w:val="1"/>
+      <w:numFmt w:val="bullet"/>
+      <w:lvlText w:val=""/>
+      <w:lvlJc w:val="left"/>
+      <w:pPr>
+        <w:ind w:left="2160" w:hanging="360"/>
+      </w:pPr>
+      <w:rPr>
+        <w:rFonts w:ascii="Wingdings" w:hAnsi="Wingdings" w:hint="default"/>
+      </w:rPr>
+    </w:lvl>
+    <w:lvl w:ilvl="3" w:tplc="04090001" w:tentative="1">
+      <w:start w:val="1"/>
+      <w:numFmt w:val="bullet"/>
+      <w:lvlText w:val=""/>
+      <w:lvlJc w:val="left"/>
+      <w:pPr>
+        <w:ind w:left="2880" w:hanging="360"/>
+      </w:pPr>
+      <w:rPr>
+        <w:rFonts w:ascii="Symbol" w:hAnsi="Symbol" w:hint="default"/>
+      </w:rPr>
+    </w:lvl>
+    <w:lvl w:ilvl="4" w:tplc="04090003" w:tentative="1">
+      <w:start w:val="1"/>
+      <w:numFmt w:val="bullet"/>
+      <w:lvlText w:val="o"/>
+      <w:lvlJc w:val="left"/>
+      <w:pPr>
+        <w:ind w:left="3600" w:hanging="360"/>
+      </w:pPr>
+      <w:rPr>
+        <w:rFonts w:ascii="Courier New" w:hAnsi="Courier New" w:cs="Courier New" w:hint="default"/>
+      </w:rPr>
+    </w:lvl>
+    <w:lvl w:ilvl="5" w:tplc="04090005" w:tentative="1">
+      <w:start w:val="1"/>
+      <w:numFmt w:val="bullet"/>
+      <w:lvlText w:val=""/>
+      <w:lvlJc w:val="left"/>
+      <w:pPr>
+        <w:ind w:left="4320" w:hanging="360"/>
+      </w:pPr>
+      <w:rPr>
+        <w:rFonts w:ascii="Wingdings" w:hAnsi="Wingdings" w:hint="default"/>
+      </w:rPr>
+    </w:lvl>
+    <w:lvl w:ilvl="6" w:tplc="04090001" w:tentative="1">
+      <w:start w:val="1"/>
+      <w:numFmt w:val="bullet"/>
+      <w:lvlText w:val=""/>
+      <w:lvlJc w:val="left"/>
+      <w:pPr>
+        <w:ind w:left="5040" w:hanging="360"/>
+      </w:pPr>
+      <w:rPr>
+        <w:rFonts w:ascii="Symbol" w:hAnsi="Symbol" w:hint="default"/>
+      </w:rPr>
+    </w:lvl>
+    <w:lvl w:ilvl="7" w:tplc="04090003" w:tentative="1">
+      <w:start w:val="1"/>
+      <w:numFmt w:val="bullet"/>
+      <w:lvlText w:val="o"/>
+      <w:lvlJc w:val="left"/>
+      <w:pPr>
+        <w:ind w:left="5760" w:hanging="360"/>
+      </w:pPr>
+      <w:rPr>
+        <w:rFonts w:ascii="Courier New" w:hAnsi="Courier New" w:cs="Courier New" w:hint="default"/>
+      </w:rPr>
+    </w:lvl>
+    <w:lvl w:ilvl="8" w:tplc="04090005" w:tentative="1">
+      <w:start w:val="1"/>
+      <w:numFmt w:val="bullet"/>
+      <w:lvlText w:val=""/>
+      <w:lvlJc w:val="left"/>
+      <w:pPr>
+        <w:ind w:left="6480" w:hanging="360"/>
+      </w:pPr>
+      <w:rPr>
+        <w:rFonts w:ascii="Wingdings" w:hAnsi="Wingdings" w:hint="default"/>
+      </w:rPr>
+    </w:lvl>
+  </w:abstractNum>
+  <w:abstractNum w:abstractNumId="6" w15:restartNumberingAfterBreak="0">
+    <w:nsid w:val="764F1906"/>
+    <w:multiLevelType w:val="hybridMultilevel"/>
+    <w:tmpl w:val="75F01708"/>
     <w:lvl w:ilvl="0" w:tplc="04090001">
       <w:start w:val="1"/>
       <w:numFmt w:val="bullet"/>
@@ -1695,13 +2920,19 @@
     <w:abstractNumId w:val="2"/>
   </w:num>
   <w:num w:numId="3">
-    <w:abstractNumId w:val="4"/>
+    <w:abstractNumId w:val="5"/>
   </w:num>
   <w:num w:numId="4">
     <w:abstractNumId w:val="0"/>
   </w:num>
   <w:num w:numId="5">
     <w:abstractNumId w:val="1"/>
+  </w:num>
+  <w:num w:numId="6">
+    <w:abstractNumId w:val="6"/>
+  </w:num>
+  <w:num w:numId="7">
+    <w:abstractNumId w:val="4"/>
   </w:num>
 </w:numbering>
 </file>
@@ -2191,6 +3422,25 @@
       <w:szCs w:val="22"/>
     </w:rPr>
   </w:style>
+  <w:style w:type="table" w:styleId="TableGrid">
+    <w:name w:val="Table Grid"/>
+    <w:basedOn w:val="TableNormal"/>
+    <w:uiPriority w:val="39"/>
+    <w:rsid w:val="00E764A2"/>
+    <w:pPr>
+      <w:spacing w:after="0" w:line="240" w:lineRule="auto"/>
+    </w:pPr>
+    <w:tblPr>
+      <w:tblBorders>
+        <w:top w:val="single" w:sz="4" w:space="0" w:color="auto"/>
+        <w:left w:val="single" w:sz="4" w:space="0" w:color="auto"/>
+        <w:bottom w:val="single" w:sz="4" w:space="0" w:color="auto"/>
+        <w:right w:val="single" w:sz="4" w:space="0" w:color="auto"/>
+        <w:insideH w:val="single" w:sz="4" w:space="0" w:color="auto"/>
+        <w:insideV w:val="single" w:sz="4" w:space="0" w:color="auto"/>
+      </w:tblBorders>
+    </w:tblPr>
+  </w:style>
 </w:styles>
 </file>
 

</xml_diff>